<commit_message>
Added beta for docx_handle_blocks
</commit_message>
<xml_diff>
--- a/test/hello.docx
+++ b/test/hello.docx
@@ -3,12 +3,41 @@
 <w:document xmlns:wpc="http://schemas.microsoft.com/office/word/2010/wordprocessingCanvas" xmlns:cx="http://schemas.microsoft.com/office/drawing/2014/chartex" xmlns:cx1="http://schemas.microsoft.com/office/drawing/2015/9/8/chartex" xmlns:cx2="http://schemas.microsoft.com/office/drawing/2015/10/21/chartex" xmlns:cx3="http://schemas.microsoft.com/office/drawing/2016/5/9/chartex" xmlns:cx4="http://schemas.microsoft.com/office/drawing/2016/5/10/chartex" xmlns:cx5="http://schemas.microsoft.com/office/drawing/2016/5/11/chartex" xmlns:cx6="http://schemas.microsoft.com/office/drawing/2016/5/12/chartex" xmlns:cx7="http://schemas.microsoft.com/office/drawing/2016/5/13/chartex" xmlns:cx8="http://schemas.microsoft.com/office/drawing/2016/5/14/chartex" xmlns:mc="http://schemas.openxmlformats.org/markup-compatibility/2006" xmlns:aink="http://schemas.microsoft.com/office/drawing/2016/ink" xmlns:am3d="http://schemas.microsoft.com/office/drawing/2017/model3d" xmlns:o="urn:schemas-microsoft-com:office:office" xmlns:oel="http://schemas.microsoft.com/office/2019/extlst" xmlns:r="http://schemas.openxmlformats.org/officeDocument/2006/relationships" xmlns:m="http://schemas.openxmlformats.org/officeDocument/2006/math" xmlns:v="urn:schemas-microsoft-com:vml" xmlns:wp14="http://schemas.microsoft.com/office/word/2010/wordprocessingDrawing" xmlns:wp="http://schemas.openxmlformats.org/drawingml/2006/wordprocessingDrawing" xmlns:w10="urn:schemas-microsoft-com:office:word" xmlns:w="http://schemas.openxmlformats.org/wordprocessingml/2006/main" xmlns:w14="http://schemas.microsoft.com/office/word/2010/wordml" xmlns:w15="http://schemas.microsoft.com/office/word/2012/wordml" xmlns:w16cex="http://schemas.microsoft.com/office/word/2018/wordml/cex" xmlns:w16cid="http://schemas.microsoft.com/office/word/2016/wordml/cid" xmlns:w16="http://schemas.microsoft.com/office/word/2018/wordml" xmlns:w16sdtdh="http://schemas.microsoft.com/office/word/2020/wordml/sdtdatahash" xmlns:w16se="http://schemas.microsoft.com/office/word/2015/wordml/symex" xmlns:wpg="http://schemas.microsoft.com/office/word/2010/wordprocessingGroup" xmlns:wpi="http://schemas.microsoft.com/office/word/2010/wordprocessingInk" xmlns:wne="http://schemas.microsoft.com/office/word/2006/wordml" xmlns:wps="http://schemas.microsoft.com/office/word/2010/wordprocessingShape" mc:Ignorable="w14 w15 w16se w16cid w16 w16cex w16sdtdh wp14">
   <w:body>
     <w:p>
-      <w:proofErr w:type="spellStart"/>
-      <w:r>
+      <w:pPr>
+        <w:rPr>
+          <w:lang w:val="en-US"/>
+        </w:rPr>
+      </w:pPr>
+      <w:r>
+        <w:rPr>
+          <w:lang w:val="en-US"/>
+        </w:rPr>
         <w:t>Hello</w:t>
       </w:r>
-      <w:proofErr w:type="spellEnd"/>
-      <w:r>
+      <w:r>
+        <w:rPr>
+          <w:lang w:val="en-US"/>
+        </w:rPr>
+        <w:t>${</w:t>
+      </w:r>
+      <w:proofErr w:type="gramStart"/>
+      <w:r>
+        <w:rPr>
+          <w:lang w:val="en-US"/>
+        </w:rPr>
+        <w:t>i:block</w:t>
+      </w:r>
+      <w:proofErr w:type="gramEnd"/>
+      <w:r>
+        <w:rPr>
+          <w:lang w:val="en-US"/>
+        </w:rPr>
+        <w:t>1}</w:t>
+      </w:r>
+      <w:r>
+        <w:rPr>
+          <w:lang w:val="en-US"/>
+        </w:rPr>
         <w:t xml:space="preserve"> </w:t>
       </w:r>
       <w:r>
@@ -16,6 +45,7 @@
           <w:b/>
           <w:bCs/>
           <w:highlight w:val="yellow"/>
+          <w:lang w:val="en-US"/>
         </w:rPr>
         <w:t>$</w:t>
       </w:r>
@@ -23,21 +53,15 @@
         <w:rPr>
           <w:b/>
           <w:bCs/>
-        </w:rPr>
-        <w:t>{</w:t>
-      </w:r>
-      <w:proofErr w:type="spellStart"/>
+          <w:lang w:val="en-US"/>
+        </w:rPr>
+        <w:t>{n</w:t>
+      </w:r>
       <w:r>
         <w:rPr>
           <w:b/>
           <w:bCs/>
-        </w:rPr>
-        <w:t>n</w:t>
-      </w:r>
-      <w:r>
-        <w:rPr>
-          <w:b/>
-          <w:bCs/>
+          <w:lang w:val="en-US"/>
         </w:rPr>
         <w:t>a</w:t>
       </w:r>
@@ -46,23 +70,135 @@
           <w:i/>
           <w:iCs/>
           <w:u w:val="single"/>
+          <w:lang w:val="en-US"/>
         </w:rPr>
         <w:t>m</w:t>
       </w:r>
       <w:r>
+        <w:rPr>
+          <w:lang w:val="en-US"/>
+        </w:rPr>
+        <w:t xml:space="preserve">e}, </w:t>
+      </w:r>
+      <w:r>
+        <w:rPr>
+          <w:lang w:val="en-US"/>
+        </w:rPr>
+        <w:t>welcome!</w:t>
+      </w:r>
+      <w:r>
+        <w:rPr>
+          <w:lang w:val="en-US"/>
+        </w:rPr>
+        <w:t xml:space="preserve"> </w:t>
+      </w:r>
+      <w:r>
+        <w:rPr>
+          <w:lang w:val="en-US"/>
+        </w:rPr>
+        <w:t>${</w:t>
+      </w:r>
+      <w:proofErr w:type="gramStart"/>
+      <w:r>
+        <w:rPr>
+          <w:lang w:val="en-US"/>
+        </w:rPr>
         <w:t>e</w:t>
       </w:r>
-      <w:proofErr w:type="spellEnd"/>
-      <w:r>
-        <w:t xml:space="preserve">}, </w:t>
-      </w:r>
-      <w:proofErr w:type="spellStart"/>
-      <w:r>
-        <w:t>welcome</w:t>
-      </w:r>
-      <w:proofErr w:type="spellEnd"/>
-      <w:r>
-        <w:t>!</w:t>
+      <w:r>
+        <w:rPr>
+          <w:lang w:val="en-US"/>
+        </w:rPr>
+        <w:t>:block</w:t>
+      </w:r>
+      <w:proofErr w:type="gramEnd"/>
+      <w:r>
+        <w:rPr>
+          <w:lang w:val="en-US"/>
+        </w:rPr>
+        <w:t>1}</w:t>
+      </w:r>
+    </w:p>
+    <w:p>
+      <w:pPr>
+        <w:rPr>
+          <w:lang w:val="en-US"/>
+        </w:rPr>
+      </w:pPr>
+    </w:p>
+    <w:p>
+      <w:pPr>
+        <w:rPr>
+          <w:lang w:val="en-US"/>
+        </w:rPr>
+      </w:pPr>
+      <w:r>
+        <w:rPr>
+          <w:lang w:val="en-US"/>
+        </w:rPr>
+        <w:t>${</w:t>
+      </w:r>
+      <w:proofErr w:type="gramStart"/>
+      <w:r>
+        <w:rPr>
+          <w:lang w:val="en-US"/>
+        </w:rPr>
+        <w:t>i:block</w:t>
+      </w:r>
+      <w:proofErr w:type="gramEnd"/>
+      <w:r>
+        <w:rPr>
+          <w:lang w:val="en-US"/>
+        </w:rPr>
+        <w:t>2</w:t>
+      </w:r>
+      <w:r>
+        <w:rPr>
+          <w:lang w:val="en-US"/>
+        </w:rPr>
+        <w:t>}</w:t>
+      </w:r>
+      <w:r>
+        <w:rPr>
+          <w:lang w:val="en-US"/>
+        </w:rPr>
+        <w:t xml:space="preserve">This will be removed. </w:t>
+      </w:r>
+      <w:r>
+        <w:rPr>
+          <w:lang w:val="en-US"/>
+        </w:rPr>
+        <w:t>${</w:t>
+      </w:r>
+      <w:r>
+        <w:rPr>
+          <w:lang w:val="en-US"/>
+        </w:rPr>
+        <w:t>e</w:t>
+      </w:r>
+      <w:r>
+        <w:rPr>
+          <w:lang w:val="en-US"/>
+        </w:rPr>
+        <w:t>:block</w:t>
+      </w:r>
+      <w:r>
+        <w:rPr>
+          <w:lang w:val="en-US"/>
+        </w:rPr>
+        <w:t>2</w:t>
+      </w:r>
+      <w:r>
+        <w:rPr>
+          <w:lang w:val="en-US"/>
+        </w:rPr>
+        <w:t>}</w:t>
+      </w:r>
+      <w:r>
+        <w:rPr>
+          <w:lang w:val="en-US"/>
+        </w:rPr>
+        <w:t>Not this.</w:t>
       </w:r>
     </w:p>
     <w:sectPr>

</xml_diff>

<commit_message>
add requirements + makefile
</commit_message>
<xml_diff>
--- a/test/hello.docx
+++ b/test/hello.docx
@@ -12,99 +12,202 @@
         <w:rPr>
           <w:lang w:val="en-US"/>
         </w:rPr>
-        <w:t>Hello</w:t>
-      </w:r>
-      <w:r>
-        <w:rPr>
-          <w:lang w:val="en-US"/>
-        </w:rPr>
-        <w:t>${</w:t>
-      </w:r>
+        <w:t>Hello P1!</w:t>
+      </w:r>
+    </w:p>
+    <w:p>
       <w:proofErr w:type="gramStart"/>
       <w:r>
-        <w:rPr>
-          <w:lang w:val="en-US"/>
-        </w:rPr>
-        <w:t>i:block</w:t>
+        <w:t>Olá</w:t>
       </w:r>
       <w:proofErr w:type="gramEnd"/>
       <w:r>
-        <w:rPr>
-          <w:lang w:val="en-US"/>
-        </w:rPr>
-        <w:t>1}</w:t>
-      </w:r>
-      <w:r>
-        <w:rPr>
-          <w:lang w:val="en-US"/>
-        </w:rPr>
         <w:t xml:space="preserve"> </w:t>
       </w:r>
       <w:r>
-        <w:rPr>
-          <w:b/>
-          <w:bCs/>
-          <w:highlight w:val="yellow"/>
-          <w:lang w:val="en-US"/>
-        </w:rPr>
-        <w:t>$</w:t>
-      </w:r>
-      <w:r>
-        <w:rPr>
-          <w:b/>
-          <w:bCs/>
-          <w:lang w:val="en-US"/>
-        </w:rPr>
-        <w:t>{n</w:t>
-      </w:r>
-      <w:r>
-        <w:rPr>
-          <w:b/>
-          <w:bCs/>
-          <w:lang w:val="en-US"/>
-        </w:rPr>
-        <w:t>a</w:t>
-      </w:r>
-      <w:r>
-        <w:rPr>
-          <w:i/>
-          <w:iCs/>
-          <w:u w:val="single"/>
-          <w:lang w:val="en-US"/>
-        </w:rPr>
-        <w:t>m</w:t>
-      </w:r>
-      <w:r>
-        <w:rPr>
-          <w:lang w:val="en-US"/>
-        </w:rPr>
-        <w:t xml:space="preserve">e}, </w:t>
-      </w:r>
-      <w:r>
-        <w:rPr>
-          <w:lang w:val="en-US"/>
-        </w:rPr>
-        <w:t>welcome!</w:t>
-      </w:r>
-      <w:r>
-        <w:rPr>
-          <w:lang w:val="en-US"/>
-        </w:rPr>
-        <w:t xml:space="preserve"> ${</w:t>
-      </w:r>
+        <w:t>&lt;</w:t>
+      </w:r>
+      <w:proofErr w:type="spellStart"/>
+      <w:r>
+        <w:t>block</w:t>
+      </w:r>
+      <w:proofErr w:type="spellEnd"/>
+      <w:r>
+        <w:t>&gt;</w:t>
+      </w:r>
+      <w:r>
+        <w:t xml:space="preserve"> Linha</w:t>
+      </w:r>
+      <w:r>
+        <w:t>1</w:t>
+      </w:r>
+    </w:p>
+    <w:p>
+      <w:pPr>
+        <w:rPr>
+          <w:lang w:val="en-US"/>
+        </w:rPr>
+      </w:pPr>
+      <w:r>
+        <w:rPr>
+          <w:lang w:val="en-US"/>
+        </w:rPr>
+        <w:t>Linha2</w:t>
+      </w:r>
+    </w:p>
+    <w:p>
+      <w:pPr>
+        <w:rPr>
+          <w:lang w:val="en-US"/>
+        </w:rPr>
+      </w:pPr>
+      <w:r>
+        <w:rPr>
+          <w:lang w:val="en-US"/>
+        </w:rPr>
+        <w:t>Linha3</w:t>
+      </w:r>
+    </w:p>
+    <w:p>
+      <w:pPr>
+        <w:rPr>
+          <w:lang w:val="en-US"/>
+        </w:rPr>
+      </w:pPr>
+      <w:r>
+        <w:rPr>
+          <w:lang w:val="en-US"/>
+        </w:rPr>
+        <w:t>&lt;/block&gt;</w:t>
+      </w:r>
+      <w:r>
+        <w:rPr>
+          <w:lang w:val="en-US"/>
+        </w:rPr>
+        <w:t>Ivan</w:t>
+      </w:r>
+    </w:p>
+    <w:p>
+      <w:r>
+        <w:t>--</w:t>
+      </w:r>
+      <w:r>
+        <w:t>------------</w:t>
+      </w:r>
+      <w:r>
+        <w:t>-</w:t>
+      </w:r>
+      <w:r>
+        <w:t>------------------------------</w:t>
+      </w:r>
+    </w:p>
+    <w:p>
       <w:proofErr w:type="gramStart"/>
       <w:r>
-        <w:rPr>
-          <w:lang w:val="en-US"/>
-        </w:rPr>
-        <w:t>e:block</w:t>
+        <w:t>Olá</w:t>
       </w:r>
       <w:proofErr w:type="gramEnd"/>
       <w:r>
-        <w:rPr>
-          <w:lang w:val="en-US"/>
-        </w:rPr>
-        <w:t>1}</w:t>
+        <w:t xml:space="preserve"> &lt;</w:t>
+      </w:r>
+      <w:proofErr w:type="spellStart"/>
+      <w:r>
+        <w:t>block</w:t>
+      </w:r>
+      <w:proofErr w:type="spellEnd"/>
+      <w:r>
+        <w:t>&gt;Linha</w:t>
+      </w:r>
+      <w:r>
+        <w:t>1</w:t>
+      </w:r>
+      <w:r>
+        <w:t>&lt;/</w:t>
+      </w:r>
+      <w:proofErr w:type="spellStart"/>
+      <w:r>
+        <w:t>block</w:t>
+      </w:r>
+      <w:proofErr w:type="spellEnd"/>
+      <w:r>
+        <w:t>&gt;</w:t>
+      </w:r>
+      <w:r>
+        <w:t>, tudo bem?</w:t>
+      </w:r>
+    </w:p>
+    <w:p>
+      <w:r>
+        <w:t>Linha2</w:t>
+      </w:r>
+    </w:p>
+    <w:p>
+      <w:r>
+        <w:t>Linha3</w:t>
+      </w:r>
+    </w:p>
+    <w:p>
+      <w:r>
+        <w:t>----------------</w:t>
+      </w:r>
+    </w:p>
+    <w:p>
+      <w:r>
+        <w:t>&lt;</w:t>
+      </w:r>
+      <w:proofErr w:type="spellStart"/>
+      <w:r>
+        <w:t>block</w:t>
+      </w:r>
+      <w:proofErr w:type="spellEnd"/>
+      <w:r>
+        <w:t>&gt;</w:t>
+      </w:r>
+    </w:p>
+    <w:p>
+      <w:r>
+        <w:t>1</w:t>
+      </w:r>
+    </w:p>
+    <w:p>
+      <w:r>
+        <w:t>2</w:t>
+      </w:r>
+    </w:p>
+    <w:p>
+      <w:r>
+        <w:t>3</w:t>
+      </w:r>
+    </w:p>
+    <w:p>
+      <w:r>
+        <w:t>4</w:t>
+      </w:r>
+    </w:p>
+    <w:p>
+      <w:r>
+        <w:t>5</w:t>
+      </w:r>
+    </w:p>
+    <w:p>
+      <w:r>
+        <w:t>&lt;/</w:t>
+      </w:r>
+      <w:proofErr w:type="spellStart"/>
+      <w:r>
+        <w:t>block</w:t>
+      </w:r>
+      <w:proofErr w:type="spellEnd"/>
+      <w:r>
+        <w:t>&gt;</w:t>
+      </w:r>
+    </w:p>
+    <w:p>
+      <w:r>
+        <w:t>----</w:t>
+      </w:r>
+      <w:r>
+        <w:t>----------------</w:t>
       </w:r>
     </w:p>
     <w:p>
@@ -113,6 +216,38 @@
           <w:lang w:val="en-US"/>
         </w:rPr>
       </w:pPr>
+      <w:r>
+        <w:rPr>
+          <w:lang w:val="en-US"/>
+        </w:rPr>
+        <w:t>antes&lt;</w:t>
+      </w:r>
+      <w:r>
+        <w:rPr>
+          <w:lang w:val="en-US"/>
+        </w:rPr>
+        <w:t>/</w:t>
+      </w:r>
+      <w:r>
+        <w:rPr>
+          <w:lang w:val="en-US"/>
+        </w:rPr>
+        <w:t>block&gt;</w:t>
+      </w:r>
+      <w:proofErr w:type="spellStart"/>
+      <w:r>
+        <w:rPr>
+          <w:lang w:val="en-US"/>
+        </w:rPr>
+        <w:t>dentro</w:t>
+      </w:r>
+      <w:proofErr w:type="spellEnd"/>
+      <w:r>
+        <w:rPr>
+          <w:lang w:val="en-US"/>
+        </w:rPr>
+        <w:t>&lt;block&gt;</w:t>
+      </w:r>
     </w:p>
     <w:p>
       <w:pPr>
@@ -124,137 +259,8 @@
         <w:rPr>
           <w:lang w:val="en-US"/>
         </w:rPr>
-        <w:t>${i:block</w:t>
-      </w:r>
-      <w:r>
-        <w:rPr>
-          <w:lang w:val="en-US"/>
-        </w:rPr>
-        <w:t>2</w:t>
-      </w:r>
-      <w:r>
-        <w:rPr>
-          <w:lang w:val="en-US"/>
-        </w:rPr>
-        <w:t>}This will be removed. ${e:block</w:t>
-      </w:r>
-      <w:r>
-        <w:rPr>
-          <w:lang w:val="en-US"/>
-        </w:rPr>
-        <w:t>2</w:t>
-      </w:r>
-      <w:r>
-        <w:rPr>
-          <w:lang w:val="en-US"/>
-        </w:rPr>
-        <w:t>}Not this.</w:t>
-      </w:r>
-    </w:p>
-    <w:p>
-      <w:pPr>
-        <w:rPr>
-          <w:lang w:val="en-US"/>
-        </w:rPr>
-      </w:pPr>
-    </w:p>
-    <w:p>
-      <w:pPr>
-        <w:rPr>
-          <w:lang w:val="en-US"/>
-        </w:rPr>
-      </w:pPr>
-      <w:r>
-        <w:rPr>
-          <w:lang w:val="en-US"/>
-        </w:rPr>
-        <w:t>${</w:t>
-      </w:r>
-      <w:proofErr w:type="gramStart"/>
-      <w:r>
-        <w:rPr>
-          <w:lang w:val="en-US"/>
-        </w:rPr>
-        <w:t>i:block</w:t>
-      </w:r>
-      <w:proofErr w:type="gramEnd"/>
-      <w:r>
-        <w:rPr>
-          <w:lang w:val="en-US"/>
-        </w:rPr>
-        <w:t>3</w:t>
-      </w:r>
-      <w:r>
-        <w:rPr>
-          <w:lang w:val="en-US"/>
-        </w:rPr>
-        <w:t>}</w:t>
-      </w:r>
-      <w:r>
-        <w:rPr>
-          <w:lang w:val="en-US"/>
-        </w:rPr>
-        <w:t>teste</w:t>
-      </w:r>
-    </w:p>
-    <w:p>
-      <w:pPr>
-        <w:rPr>
-          <w:lang w:val="en-US"/>
-        </w:rPr>
-      </w:pPr>
-      <w:r>
-        <w:rPr>
-          <w:lang w:val="en-US"/>
-        </w:rPr>
-        <w:t>${</w:t>
-      </w:r>
-      <w:proofErr w:type="gramStart"/>
-      <w:r>
-        <w:rPr>
-          <w:lang w:val="en-US"/>
-        </w:rPr>
-        <w:t>e</w:t>
-      </w:r>
-      <w:r>
-        <w:rPr>
-          <w:lang w:val="en-US"/>
-        </w:rPr>
-        <w:t>:block</w:t>
-      </w:r>
-      <w:proofErr w:type="gramEnd"/>
-      <w:r>
-        <w:rPr>
-          <w:lang w:val="en-US"/>
-        </w:rPr>
-        <w:t>3</w:t>
-      </w:r>
-      <w:r>
-        <w:rPr>
-          <w:lang w:val="en-US"/>
-        </w:rPr>
-        <w:t>}</w:t>
-      </w:r>
-      <w:r>
-        <w:rPr>
-          <w:lang w:val="en-US"/>
-        </w:rPr>
-        <w:t>x</w:t>
-      </w:r>
-    </w:p>
-    <w:p>
-      <w:pPr>
-        <w:rPr>
-          <w:lang w:val="en-US"/>
-        </w:rPr>
-      </w:pPr>
-    </w:p>
-    <w:p>
-      <w:pPr>
-        <w:rPr>
-          <w:lang w:val="en-US"/>
-        </w:rPr>
-      </w:pPr>
+        <w:t>--------------------</w:t>
+      </w:r>
     </w:p>
     <w:sectPr>
       <w:pgSz w:w="12240" w:h="15840"/>

</xml_diff>

<commit_message>
fix header and footer paragraphs
</commit_message>
<xml_diff>
--- a/test/hello.docx
+++ b/test/hello.docx
@@ -3,144 +3,201 @@
 <w:document xmlns:wpc="http://schemas.microsoft.com/office/word/2010/wordprocessingCanvas" xmlns:cx="http://schemas.microsoft.com/office/drawing/2014/chartex" xmlns:cx1="http://schemas.microsoft.com/office/drawing/2015/9/8/chartex" xmlns:cx2="http://schemas.microsoft.com/office/drawing/2015/10/21/chartex" xmlns:cx3="http://schemas.microsoft.com/office/drawing/2016/5/9/chartex" xmlns:cx4="http://schemas.microsoft.com/office/drawing/2016/5/10/chartex" xmlns:cx5="http://schemas.microsoft.com/office/drawing/2016/5/11/chartex" xmlns:cx6="http://schemas.microsoft.com/office/drawing/2016/5/12/chartex" xmlns:cx7="http://schemas.microsoft.com/office/drawing/2016/5/13/chartex" xmlns:cx8="http://schemas.microsoft.com/office/drawing/2016/5/14/chartex" xmlns:mc="http://schemas.openxmlformats.org/markup-compatibility/2006" xmlns:aink="http://schemas.microsoft.com/office/drawing/2016/ink" xmlns:am3d="http://schemas.microsoft.com/office/drawing/2017/model3d" xmlns:o="urn:schemas-microsoft-com:office:office" xmlns:oel="http://schemas.microsoft.com/office/2019/extlst" xmlns:r="http://schemas.openxmlformats.org/officeDocument/2006/relationships" xmlns:m="http://schemas.openxmlformats.org/officeDocument/2006/math" xmlns:v="urn:schemas-microsoft-com:vml" xmlns:wp14="http://schemas.microsoft.com/office/word/2010/wordprocessingDrawing" xmlns:wp="http://schemas.openxmlformats.org/drawingml/2006/wordprocessingDrawing" xmlns:w10="urn:schemas-microsoft-com:office:word" xmlns:w="http://schemas.openxmlformats.org/wordprocessingml/2006/main" xmlns:w14="http://schemas.microsoft.com/office/word/2010/wordml" xmlns:w15="http://schemas.microsoft.com/office/word/2012/wordml" xmlns:w16cex="http://schemas.microsoft.com/office/word/2018/wordml/cex" xmlns:w16cid="http://schemas.microsoft.com/office/word/2016/wordml/cid" xmlns:w16="http://schemas.microsoft.com/office/word/2018/wordml" xmlns:w16sdtdh="http://schemas.microsoft.com/office/word/2020/wordml/sdtdatahash" xmlns:w16se="http://schemas.microsoft.com/office/word/2015/wordml/symex" xmlns:wpg="http://schemas.microsoft.com/office/word/2010/wordprocessingGroup" xmlns:wpi="http://schemas.microsoft.com/office/word/2010/wordprocessingInk" xmlns:wne="http://schemas.microsoft.com/office/word/2006/wordml" xmlns:wps="http://schemas.microsoft.com/office/word/2010/wordprocessingShape" mc:Ignorable="w14 w15 w16se w16cid w16 w16cex w16sdtdh wp14">
   <w:body>
     <w:p>
+      <w:pPr>
+        <w:rPr>
+          <w:lang w:val="en-US"/>
+        </w:rPr>
+      </w:pPr>
+      <w:r>
+        <w:rPr>
+          <w:lang w:val="en-US"/>
+        </w:rPr>
+        <w:t xml:space="preserve">Hello </w:t>
+      </w:r>
+      <w:r>
+        <w:rPr>
+          <w:lang w:val="en-US"/>
+        </w:rPr>
+        <w:t>${name}</w:t>
+      </w:r>
+      <w:r>
+        <w:rPr>
+          <w:lang w:val="en-US"/>
+        </w:rPr>
+        <w:t>!</w:t>
+      </w:r>
+    </w:p>
+    <w:p>
+      <w:pPr>
+        <w:rPr>
+          <w:lang w:val="en-US"/>
+        </w:rPr>
+      </w:pPr>
+      <w:r>
+        <w:rPr>
+          <w:lang w:val="en-US"/>
+        </w:rPr>
+        <w:t xml:space="preserve">Olá </w:t>
+      </w:r>
+      <w:r>
+        <w:rPr>
+          <w:lang w:val="en-US"/>
+        </w:rPr>
+        <w:t>&lt;block&gt;</w:t>
+      </w:r>
+      <w:r>
+        <w:rPr>
+          <w:lang w:val="en-US"/>
+        </w:rPr>
+        <w:t xml:space="preserve"> </w:t>
+      </w:r>
+      <w:r>
+        <w:rPr>
+          <w:lang w:val="en-US"/>
+        </w:rPr>
+        <w:t>line1</w:t>
+      </w:r>
+    </w:p>
+    <w:p>
+      <w:pPr>
+        <w:rPr>
+          <w:lang w:val="en-US"/>
+        </w:rPr>
+      </w:pPr>
+      <w:r>
+        <w:rPr>
+          <w:lang w:val="en-US"/>
+        </w:rPr>
+        <w:t>line</w:t>
+      </w:r>
+      <w:r>
+        <w:rPr>
+          <w:lang w:val="en-US"/>
+        </w:rPr>
+        <w:t>2</w:t>
+      </w:r>
+    </w:p>
+    <w:p>
+      <w:pPr>
+        <w:rPr>
+          <w:lang w:val="en-US"/>
+        </w:rPr>
+      </w:pPr>
+      <w:r>
+        <w:rPr>
+          <w:lang w:val="en-US"/>
+        </w:rPr>
+        <w:t>line</w:t>
+      </w:r>
+      <w:r>
+        <w:rPr>
+          <w:lang w:val="en-US"/>
+        </w:rPr>
+        <w:t>3</w:t>
+      </w:r>
+    </w:p>
+    <w:p>
+      <w:pPr>
+        <w:rPr>
+          <w:lang w:val="en-US"/>
+        </w:rPr>
+      </w:pPr>
+      <w:r>
+        <w:rPr>
+          <w:lang w:val="en-US"/>
+        </w:rPr>
+        <w:t>&lt;/block&gt;</w:t>
+      </w:r>
+      <w:r>
+        <w:rPr>
+          <w:lang w:val="en-US"/>
+        </w:rPr>
+        <w:t>Ivan</w:t>
+      </w:r>
+    </w:p>
+    <w:p>
+      <w:pPr>
+        <w:rPr>
+          <w:lang w:val="en-US"/>
+        </w:rPr>
+      </w:pPr>
+      <w:r>
+        <w:rPr>
+          <w:lang w:val="en-US"/>
+        </w:rPr>
+        <w:t>---------------------------------------------</w:t>
+      </w:r>
+    </w:p>
+    <w:p>
+      <w:pPr>
+        <w:rPr>
+          <w:lang w:val="en-US"/>
+        </w:rPr>
+      </w:pPr>
       <w:proofErr w:type="spellStart"/>
       <w:r>
-        <w:t>Hello</w:t>
+        <w:rPr>
+          <w:lang w:val="en-US"/>
+        </w:rPr>
+        <w:t>Olá</w:t>
       </w:r>
       <w:proofErr w:type="spellEnd"/>
       <w:r>
-        <w:t xml:space="preserve"> </w:t>
-      </w:r>
-      <w:r>
-        <w:t>${</w:t>
-      </w:r>
-      <w:proofErr w:type="spellStart"/>
-      <w:r>
-        <w:t>name</w:t>
-      </w:r>
-      <w:proofErr w:type="spellEnd"/>
-      <w:r>
-        <w:t>}</w:t>
-      </w:r>
-      <w:r>
-        <w:t>!</w:t>
-      </w:r>
-    </w:p>
-    <w:p>
-      <w:proofErr w:type="gramStart"/>
-      <w:r>
-        <w:t>Olá</w:t>
-      </w:r>
-      <w:proofErr w:type="gramEnd"/>
-      <w:r>
-        <w:t xml:space="preserve"> </w:t>
-      </w:r>
-      <w:r>
-        <w:t>&lt;</w:t>
-      </w:r>
-      <w:proofErr w:type="spellStart"/>
-      <w:r>
-        <w:t>block</w:t>
-      </w:r>
-      <w:proofErr w:type="spellEnd"/>
-      <w:r>
-        <w:t>&gt;</w:t>
-      </w:r>
-      <w:r>
-        <w:t xml:space="preserve"> </w:t>
-      </w:r>
-      <w:r>
-        <w:t>line1</w:t>
-      </w:r>
-    </w:p>
-    <w:p>
-      <w:r>
-        <w:t>line</w:t>
+        <w:rPr>
+          <w:lang w:val="en-US"/>
+        </w:rPr>
+        <w:t xml:space="preserve"> &lt;block&gt;Li</w:t>
+      </w:r>
+      <w:r>
+        <w:rPr>
+          <w:lang w:val="en-US"/>
+        </w:rPr>
+        <w:t>ne</w:t>
+      </w:r>
+      <w:r>
+        <w:rPr>
+          <w:lang w:val="en-US"/>
+        </w:rPr>
+        <w:t xml:space="preserve">1&lt;/block&gt;, </w:t>
+      </w:r>
+      <w:r>
+        <w:rPr>
+          <w:lang w:val="en-US"/>
+        </w:rPr>
+        <w:t>how are you</w:t>
+      </w:r>
+      <w:r>
+        <w:rPr>
+          <w:lang w:val="en-US"/>
+        </w:rPr>
+        <w:t>?</w:t>
+      </w:r>
+    </w:p>
+    <w:p>
+      <w:r>
+        <w:t>Line</w:t>
       </w:r>
       <w:r>
         <w:t>2</w:t>
       </w:r>
     </w:p>
     <w:p>
-      <w:r>
-        <w:t>line</w:t>
-      </w:r>
-      <w:r>
+      <w:pPr>
+        <w:rPr>
+          <w:lang w:val="en-US"/>
+        </w:rPr>
+      </w:pPr>
+      <w:r>
+        <w:rPr>
+          <w:lang w:val="en-US"/>
+        </w:rPr>
+        <w:t>Line</w:t>
+      </w:r>
+      <w:r>
+        <w:rPr>
+          <w:lang w:val="en-US"/>
+        </w:rPr>
         <w:t>3</w:t>
-      </w:r>
-    </w:p>
-    <w:p>
-      <w:r>
-        <w:t>&lt;/</w:t>
-      </w:r>
-      <w:proofErr w:type="spellStart"/>
-      <w:r>
-        <w:t>block</w:t>
-      </w:r>
-      <w:proofErr w:type="spellEnd"/>
-      <w:r>
-        <w:t>&gt;</w:t>
-      </w:r>
-      <w:r>
-        <w:t>Ivan</w:t>
-      </w:r>
-    </w:p>
-    <w:p>
-      <w:r>
-        <w:t>---------------------------------------------</w:t>
-      </w:r>
-    </w:p>
-    <w:p>
-      <w:proofErr w:type="gramStart"/>
-      <w:r>
-        <w:t>Olá</w:t>
-      </w:r>
-      <w:proofErr w:type="gramEnd"/>
-      <w:r>
-        <w:t xml:space="preserve"> &lt;</w:t>
-      </w:r>
-      <w:proofErr w:type="spellStart"/>
-      <w:r>
-        <w:t>block</w:t>
-      </w:r>
-      <w:proofErr w:type="spellEnd"/>
-      <w:r>
-        <w:t>&gt;Linha</w:t>
-      </w:r>
-      <w:r>
-        <w:t>1</w:t>
-      </w:r>
-      <w:r>
-        <w:t>&lt;/</w:t>
-      </w:r>
-      <w:proofErr w:type="spellStart"/>
-      <w:r>
-        <w:t>block</w:t>
-      </w:r>
-      <w:proofErr w:type="spellEnd"/>
-      <w:r>
-        <w:t>&gt;</w:t>
-      </w:r>
-      <w:r>
-        <w:t>, tudo bem?</w:t>
-      </w:r>
-    </w:p>
-    <w:p>
-      <w:r>
-        <w:t>Linha2</w:t>
-      </w:r>
-    </w:p>
-    <w:p>
-      <w:pPr>
-        <w:rPr>
-          <w:lang w:val="en-US"/>
-        </w:rPr>
-      </w:pPr>
-      <w:r>
-        <w:rPr>
-          <w:lang w:val="en-US"/>
-        </w:rPr>
-        <w:t>Linha3</w:t>
       </w:r>
     </w:p>
     <w:p>
@@ -331,6 +388,8 @@
       </w:pPr>
     </w:p>
     <w:sectPr>
+      <w:headerReference w:type="default" r:id="rId6"/>
+      <w:footerReference w:type="default" r:id="rId7"/>
       <w:pgSz w:w="12240" w:h="15840"/>
       <w:pgMar w:top="1440" w:right="1440" w:bottom="1440" w:left="1440" w:header="708" w:footer="708" w:gutter="0"/>
       <w:cols w:space="708"/>
@@ -338,6 +397,116 @@
     </w:sectPr>
   </w:body>
 </w:document>
+</file>
+
+<file path=word/endnotes.xml><?xml version="1.0" encoding="utf-8"?>
+<w:endnotes xmlns:wpc="http://schemas.microsoft.com/office/word/2010/wordprocessingCanvas" xmlns:cx="http://schemas.microsoft.com/office/drawing/2014/chartex" xmlns:cx1="http://schemas.microsoft.com/office/drawing/2015/9/8/chartex" xmlns:cx2="http://schemas.microsoft.com/office/drawing/2015/10/21/chartex" xmlns:cx3="http://schemas.microsoft.com/office/drawing/2016/5/9/chartex" xmlns:cx4="http://schemas.microsoft.com/office/drawing/2016/5/10/chartex" xmlns:cx5="http://schemas.microsoft.com/office/drawing/2016/5/11/chartex" xmlns:cx6="http://schemas.microsoft.com/office/drawing/2016/5/12/chartex" xmlns:cx7="http://schemas.microsoft.com/office/drawing/2016/5/13/chartex" xmlns:cx8="http://schemas.microsoft.com/office/drawing/2016/5/14/chartex" xmlns:mc="http://schemas.openxmlformats.org/markup-compatibility/2006" xmlns:aink="http://schemas.microsoft.com/office/drawing/2016/ink" xmlns:am3d="http://schemas.microsoft.com/office/drawing/2017/model3d" xmlns:o="urn:schemas-microsoft-com:office:office" xmlns:oel="http://schemas.microsoft.com/office/2019/extlst" xmlns:r="http://schemas.openxmlformats.org/officeDocument/2006/relationships" xmlns:m="http://schemas.openxmlformats.org/officeDocument/2006/math" xmlns:v="urn:schemas-microsoft-com:vml" xmlns:wp14="http://schemas.microsoft.com/office/word/2010/wordprocessingDrawing" xmlns:wp="http://schemas.openxmlformats.org/drawingml/2006/wordprocessingDrawing" xmlns:w10="urn:schemas-microsoft-com:office:word" xmlns:w="http://schemas.openxmlformats.org/wordprocessingml/2006/main" xmlns:w14="http://schemas.microsoft.com/office/word/2010/wordml" xmlns:w15="http://schemas.microsoft.com/office/word/2012/wordml" xmlns:w16cex="http://schemas.microsoft.com/office/word/2018/wordml/cex" xmlns:w16cid="http://schemas.microsoft.com/office/word/2016/wordml/cid" xmlns:w16="http://schemas.microsoft.com/office/word/2018/wordml" xmlns:w16sdtdh="http://schemas.microsoft.com/office/word/2020/wordml/sdtdatahash" xmlns:w16se="http://schemas.microsoft.com/office/word/2015/wordml/symex" xmlns:wpg="http://schemas.microsoft.com/office/word/2010/wordprocessingGroup" xmlns:wpi="http://schemas.microsoft.com/office/word/2010/wordprocessingInk" xmlns:wne="http://schemas.microsoft.com/office/word/2006/wordml" xmlns:wps="http://schemas.microsoft.com/office/word/2010/wordprocessingShape" mc:Ignorable="w14 w15 w16se w16cid w16 w16cex w16sdtdh wp14">
+  <w:endnote w:type="separator" w:id="-1">
+    <w:p>
+      <w:r>
+        <w:separator/>
+      </w:r>
+    </w:p>
+  </w:endnote>
+  <w:endnote w:type="continuationSeparator" w:id="0">
+    <w:p>
+      <w:r>
+        <w:continuationSeparator/>
+      </w:r>
+    </w:p>
+  </w:endnote>
+</w:endnotes>
+</file>
+
+<file path=word/footer1.xml><?xml version="1.0" encoding="utf-8"?>
+<w:ftr xmlns:wpc="http://schemas.microsoft.com/office/word/2010/wordprocessingCanvas" xmlns:cx="http://schemas.microsoft.com/office/drawing/2014/chartex" xmlns:cx1="http://schemas.microsoft.com/office/drawing/2015/9/8/chartex" xmlns:cx2="http://schemas.microsoft.com/office/drawing/2015/10/21/chartex" xmlns:cx3="http://schemas.microsoft.com/office/drawing/2016/5/9/chartex" xmlns:cx4="http://schemas.microsoft.com/office/drawing/2016/5/10/chartex" xmlns:cx5="http://schemas.microsoft.com/office/drawing/2016/5/11/chartex" xmlns:cx6="http://schemas.microsoft.com/office/drawing/2016/5/12/chartex" xmlns:cx7="http://schemas.microsoft.com/office/drawing/2016/5/13/chartex" xmlns:cx8="http://schemas.microsoft.com/office/drawing/2016/5/14/chartex" xmlns:mc="http://schemas.openxmlformats.org/markup-compatibility/2006" xmlns:aink="http://schemas.microsoft.com/office/drawing/2016/ink" xmlns:am3d="http://schemas.microsoft.com/office/drawing/2017/model3d" xmlns:o="urn:schemas-microsoft-com:office:office" xmlns:oel="http://schemas.microsoft.com/office/2019/extlst" xmlns:r="http://schemas.openxmlformats.org/officeDocument/2006/relationships" xmlns:m="http://schemas.openxmlformats.org/officeDocument/2006/math" xmlns:v="urn:schemas-microsoft-com:vml" xmlns:wp14="http://schemas.microsoft.com/office/word/2010/wordprocessingDrawing" xmlns:wp="http://schemas.openxmlformats.org/drawingml/2006/wordprocessingDrawing" xmlns:w10="urn:schemas-microsoft-com:office:word" xmlns:w="http://schemas.openxmlformats.org/wordprocessingml/2006/main" xmlns:w14="http://schemas.microsoft.com/office/word/2010/wordml" xmlns:w15="http://schemas.microsoft.com/office/word/2012/wordml" xmlns:w16cex="http://schemas.microsoft.com/office/word/2018/wordml/cex" xmlns:w16cid="http://schemas.microsoft.com/office/word/2016/wordml/cid" xmlns:w16="http://schemas.microsoft.com/office/word/2018/wordml" xmlns:w16sdtdh="http://schemas.microsoft.com/office/word/2020/wordml/sdtdatahash" xmlns:w16se="http://schemas.microsoft.com/office/word/2015/wordml/symex" xmlns:wpg="http://schemas.microsoft.com/office/word/2010/wordprocessingGroup" xmlns:wpi="http://schemas.microsoft.com/office/word/2010/wordprocessingInk" xmlns:wne="http://schemas.microsoft.com/office/word/2006/wordml" xmlns:wps="http://schemas.microsoft.com/office/word/2010/wordprocessingShape" mc:Ignorable="w14 w15 w16se w16cid w16 w16cex w16sdtdh wp14">
+  <w:p>
+    <w:pPr>
+      <w:pStyle w:val="Footer"/>
+      <w:rPr>
+        <w:lang w:val="en-US"/>
+      </w:rPr>
+    </w:pPr>
+    <w:r>
+      <w:rPr>
+        <w:lang w:val="en-US"/>
+      </w:rPr>
+      <w:t>This is the footer</w:t>
+    </w:r>
+  </w:p>
+  <w:p>
+    <w:pPr>
+      <w:pStyle w:val="Footer"/>
+      <w:rPr>
+        <w:lang w:val="en-US"/>
+      </w:rPr>
+    </w:pPr>
+    <w:r>
+      <w:rPr>
+        <w:lang w:val="en-US"/>
+      </w:rPr>
+      <w:t xml:space="preserve">My name is </w:t>
+    </w:r>
+    <w:r>
+      <w:rPr>
+        <w:lang w:val="en-US"/>
+      </w:rPr>
+      <w:t>${name}</w:t>
+    </w:r>
+  </w:p>
+</w:ftr>
+</file>
+
+<file path=word/footnotes.xml><?xml version="1.0" encoding="utf-8"?>
+<w:footnotes xmlns:wpc="http://schemas.microsoft.com/office/word/2010/wordprocessingCanvas" xmlns:cx="http://schemas.microsoft.com/office/drawing/2014/chartex" xmlns:cx1="http://schemas.microsoft.com/office/drawing/2015/9/8/chartex" xmlns:cx2="http://schemas.microsoft.com/office/drawing/2015/10/21/chartex" xmlns:cx3="http://schemas.microsoft.com/office/drawing/2016/5/9/chartex" xmlns:cx4="http://schemas.microsoft.com/office/drawing/2016/5/10/chartex" xmlns:cx5="http://schemas.microsoft.com/office/drawing/2016/5/11/chartex" xmlns:cx6="http://schemas.microsoft.com/office/drawing/2016/5/12/chartex" xmlns:cx7="http://schemas.microsoft.com/office/drawing/2016/5/13/chartex" xmlns:cx8="http://schemas.microsoft.com/office/drawing/2016/5/14/chartex" xmlns:mc="http://schemas.openxmlformats.org/markup-compatibility/2006" xmlns:aink="http://schemas.microsoft.com/office/drawing/2016/ink" xmlns:am3d="http://schemas.microsoft.com/office/drawing/2017/model3d" xmlns:o="urn:schemas-microsoft-com:office:office" xmlns:oel="http://schemas.microsoft.com/office/2019/extlst" xmlns:r="http://schemas.openxmlformats.org/officeDocument/2006/relationships" xmlns:m="http://schemas.openxmlformats.org/officeDocument/2006/math" xmlns:v="urn:schemas-microsoft-com:vml" xmlns:wp14="http://schemas.microsoft.com/office/word/2010/wordprocessingDrawing" xmlns:wp="http://schemas.openxmlformats.org/drawingml/2006/wordprocessingDrawing" xmlns:w10="urn:schemas-microsoft-com:office:word" xmlns:w="http://schemas.openxmlformats.org/wordprocessingml/2006/main" xmlns:w14="http://schemas.microsoft.com/office/word/2010/wordml" xmlns:w15="http://schemas.microsoft.com/office/word/2012/wordml" xmlns:w16cex="http://schemas.microsoft.com/office/word/2018/wordml/cex" xmlns:w16cid="http://schemas.microsoft.com/office/word/2016/wordml/cid" xmlns:w16="http://schemas.microsoft.com/office/word/2018/wordml" xmlns:w16sdtdh="http://schemas.microsoft.com/office/word/2020/wordml/sdtdatahash" xmlns:w16se="http://schemas.microsoft.com/office/word/2015/wordml/symex" xmlns:wpg="http://schemas.microsoft.com/office/word/2010/wordprocessingGroup" xmlns:wpi="http://schemas.microsoft.com/office/word/2010/wordprocessingInk" xmlns:wne="http://schemas.microsoft.com/office/word/2006/wordml" xmlns:wps="http://schemas.microsoft.com/office/word/2010/wordprocessingShape" mc:Ignorable="w14 w15 w16se w16cid w16 w16cex w16sdtdh wp14">
+  <w:footnote w:type="separator" w:id="-1">
+    <w:p>
+      <w:r>
+        <w:separator/>
+      </w:r>
+    </w:p>
+  </w:footnote>
+  <w:footnote w:type="continuationSeparator" w:id="0">
+    <w:p>
+      <w:r>
+        <w:continuationSeparator/>
+      </w:r>
+    </w:p>
+  </w:footnote>
+</w:footnotes>
+</file>
+
+<file path=word/header1.xml><?xml version="1.0" encoding="utf-8"?>
+<w:hdr xmlns:wpc="http://schemas.microsoft.com/office/word/2010/wordprocessingCanvas" xmlns:cx="http://schemas.microsoft.com/office/drawing/2014/chartex" xmlns:cx1="http://schemas.microsoft.com/office/drawing/2015/9/8/chartex" xmlns:cx2="http://schemas.microsoft.com/office/drawing/2015/10/21/chartex" xmlns:cx3="http://schemas.microsoft.com/office/drawing/2016/5/9/chartex" xmlns:cx4="http://schemas.microsoft.com/office/drawing/2016/5/10/chartex" xmlns:cx5="http://schemas.microsoft.com/office/drawing/2016/5/11/chartex" xmlns:cx6="http://schemas.microsoft.com/office/drawing/2016/5/12/chartex" xmlns:cx7="http://schemas.microsoft.com/office/drawing/2016/5/13/chartex" xmlns:cx8="http://schemas.microsoft.com/office/drawing/2016/5/14/chartex" xmlns:mc="http://schemas.openxmlformats.org/markup-compatibility/2006" xmlns:aink="http://schemas.microsoft.com/office/drawing/2016/ink" xmlns:am3d="http://schemas.microsoft.com/office/drawing/2017/model3d" xmlns:o="urn:schemas-microsoft-com:office:office" xmlns:oel="http://schemas.microsoft.com/office/2019/extlst" xmlns:r="http://schemas.openxmlformats.org/officeDocument/2006/relationships" xmlns:m="http://schemas.openxmlformats.org/officeDocument/2006/math" xmlns:v="urn:schemas-microsoft-com:vml" xmlns:wp14="http://schemas.microsoft.com/office/word/2010/wordprocessingDrawing" xmlns:wp="http://schemas.openxmlformats.org/drawingml/2006/wordprocessingDrawing" xmlns:w10="urn:schemas-microsoft-com:office:word" xmlns:w="http://schemas.openxmlformats.org/wordprocessingml/2006/main" xmlns:w14="http://schemas.microsoft.com/office/word/2010/wordml" xmlns:w15="http://schemas.microsoft.com/office/word/2012/wordml" xmlns:w16cex="http://schemas.microsoft.com/office/word/2018/wordml/cex" xmlns:w16cid="http://schemas.microsoft.com/office/word/2016/wordml/cid" xmlns:w16="http://schemas.microsoft.com/office/word/2018/wordml" xmlns:w16sdtdh="http://schemas.microsoft.com/office/word/2020/wordml/sdtdatahash" xmlns:w16se="http://schemas.microsoft.com/office/word/2015/wordml/symex" xmlns:wpg="http://schemas.microsoft.com/office/word/2010/wordprocessingGroup" xmlns:wpi="http://schemas.microsoft.com/office/word/2010/wordprocessingInk" xmlns:wne="http://schemas.microsoft.com/office/word/2006/wordml" xmlns:wps="http://schemas.microsoft.com/office/word/2010/wordprocessingShape" mc:Ignorable="w14 w15 w16se w16cid w16 w16cex w16sdtdh wp14">
+  <w:p>
+    <w:pPr>
+      <w:pStyle w:val="Header"/>
+      <w:rPr>
+        <w:lang w:val="en-US"/>
+      </w:rPr>
+    </w:pPr>
+    <w:r>
+      <w:rPr>
+        <w:lang w:val="en-US"/>
+      </w:rPr>
+      <w:t>This is the header!</w:t>
+    </w:r>
+  </w:p>
+  <w:p>
+    <w:pPr>
+      <w:pStyle w:val="Header"/>
+      <w:rPr>
+        <w:lang w:val="en-US"/>
+      </w:rPr>
+    </w:pPr>
+    <w:r>
+      <w:rPr>
+        <w:lang w:val="en-US"/>
+      </w:rPr>
+      <w:t>My name is ${name}</w:t>
+    </w:r>
+  </w:p>
+</w:hdr>
 </file>
 
 <file path=word/styles.xml><?xml version="1.0" encoding="utf-8"?>
@@ -781,6 +950,54 @@
       </w:tblBorders>
     </w:tblPr>
   </w:style>
+  <w:style w:type="paragraph" w:styleId="Header">
+    <w:name w:val="header"/>
+    <w:basedOn w:val="Normal"/>
+    <w:link w:val="HeaderChar"/>
+    <w:uiPriority w:val="99"/>
+    <w:unhideWhenUsed/>
+    <w:rsid w:val="00DE543C"/>
+    <w:pPr>
+      <w:tabs>
+        <w:tab w:val="center" w:pos="4680"/>
+        <w:tab w:val="right" w:pos="9360"/>
+      </w:tabs>
+    </w:pPr>
+  </w:style>
+  <w:style w:type="character" w:customStyle="1" w:styleId="HeaderChar">
+    <w:name w:val="Header Char"/>
+    <w:basedOn w:val="DefaultParagraphFont"/>
+    <w:link w:val="Header"/>
+    <w:uiPriority w:val="99"/>
+    <w:rsid w:val="00DE543C"/>
+    <w:rPr>
+      <w:lang w:val="pt-BR"/>
+    </w:rPr>
+  </w:style>
+  <w:style w:type="paragraph" w:styleId="Footer">
+    <w:name w:val="footer"/>
+    <w:basedOn w:val="Normal"/>
+    <w:link w:val="FooterChar"/>
+    <w:uiPriority w:val="99"/>
+    <w:unhideWhenUsed/>
+    <w:rsid w:val="00DE543C"/>
+    <w:pPr>
+      <w:tabs>
+        <w:tab w:val="center" w:pos="4680"/>
+        <w:tab w:val="right" w:pos="9360"/>
+      </w:tabs>
+    </w:pPr>
+  </w:style>
+  <w:style w:type="character" w:customStyle="1" w:styleId="FooterChar">
+    <w:name w:val="Footer Char"/>
+    <w:basedOn w:val="DefaultParagraphFont"/>
+    <w:link w:val="Footer"/>
+    <w:uiPriority w:val="99"/>
+    <w:rsid w:val="00DE543C"/>
+    <w:rPr>
+      <w:lang w:val="pt-BR"/>
+    </w:rPr>
+  </w:style>
 </w:styles>
 </file>
 

</xml_diff>

<commit_message>
Ammend tests to also test link replacement
</commit_message>
<xml_diff>
--- a/test/hello.docx
+++ b/test/hello.docx
@@ -1,75 +1,178 @@
 
 <file path=word/document.xml><?xml version="1.0" encoding="utf-8"?>
-<w:document xmlns:wpc="http://schemas.microsoft.com/office/word/2010/wordprocessingCanvas" xmlns:cx="http://schemas.microsoft.com/office/drawing/2014/chartex" xmlns:cx1="http://schemas.microsoft.com/office/drawing/2015/9/8/chartex" xmlns:cx2="http://schemas.microsoft.com/office/drawing/2015/10/21/chartex" xmlns:cx3="http://schemas.microsoft.com/office/drawing/2016/5/9/chartex" xmlns:cx4="http://schemas.microsoft.com/office/drawing/2016/5/10/chartex" xmlns:cx5="http://schemas.microsoft.com/office/drawing/2016/5/11/chartex" xmlns:cx6="http://schemas.microsoft.com/office/drawing/2016/5/12/chartex" xmlns:cx7="http://schemas.microsoft.com/office/drawing/2016/5/13/chartex" xmlns:cx8="http://schemas.microsoft.com/office/drawing/2016/5/14/chartex" xmlns:mc="http://schemas.openxmlformats.org/markup-compatibility/2006" xmlns:aink="http://schemas.microsoft.com/office/drawing/2016/ink" xmlns:am3d="http://schemas.microsoft.com/office/drawing/2017/model3d" xmlns:o="urn:schemas-microsoft-com:office:office" xmlns:oel="http://schemas.microsoft.com/office/2019/extlst" xmlns:r="http://schemas.openxmlformats.org/officeDocument/2006/relationships" xmlns:m="http://schemas.openxmlformats.org/officeDocument/2006/math" xmlns:v="urn:schemas-microsoft-com:vml" xmlns:wp14="http://schemas.microsoft.com/office/word/2010/wordprocessingDrawing" xmlns:wp="http://schemas.openxmlformats.org/drawingml/2006/wordprocessingDrawing" xmlns:w10="urn:schemas-microsoft-com:office:word" xmlns:w="http://schemas.openxmlformats.org/wordprocessingml/2006/main" xmlns:w14="http://schemas.microsoft.com/office/word/2010/wordml" xmlns:w15="http://schemas.microsoft.com/office/word/2012/wordml" xmlns:w16cex="http://schemas.microsoft.com/office/word/2018/wordml/cex" xmlns:w16cid="http://schemas.microsoft.com/office/word/2016/wordml/cid" xmlns:w16="http://schemas.microsoft.com/office/word/2018/wordml" xmlns:w16sdtdh="http://schemas.microsoft.com/office/word/2020/wordml/sdtdatahash" xmlns:w16se="http://schemas.microsoft.com/office/word/2015/wordml/symex" xmlns:wpg="http://schemas.microsoft.com/office/word/2010/wordprocessingGroup" xmlns:wpi="http://schemas.microsoft.com/office/word/2010/wordprocessingInk" xmlns:wne="http://schemas.microsoft.com/office/word/2006/wordml" xmlns:wps="http://schemas.microsoft.com/office/word/2010/wordprocessingShape" mc:Ignorable="w14 w15 w16se w16cid w16 w16cex w16sdtdh wp14">
+<w:document xmlns:o="urn:schemas-microsoft-com:office:office" xmlns:r="http://schemas.openxmlformats.org/officeDocument/2006/relationships" xmlns:v="urn:schemas-microsoft-com:vml" xmlns:w="http://schemas.openxmlformats.org/wordprocessingml/2006/main" xmlns:w10="urn:schemas-microsoft-com:office:word" xmlns:wp="http://schemas.openxmlformats.org/drawingml/2006/wordprocessingDrawing" xmlns:wps="http://schemas.microsoft.com/office/word/2010/wordprocessingShape" xmlns:wpg="http://schemas.microsoft.com/office/word/2010/wordprocessingGroup" xmlns:mc="http://schemas.openxmlformats.org/markup-compatibility/2006" xmlns:wp14="http://schemas.microsoft.com/office/word/2010/wordprocessingDrawing" xmlns:w14="http://schemas.microsoft.com/office/word/2010/wordml" xmlns:w15="http://schemas.microsoft.com/office/word/2012/wordml" mc:Ignorable="w14 wp14 w15">
   <w:body>
     <w:p>
       <w:pPr>
-        <w:rPr>
-          <w:lang w:val="en-US"/>
-        </w:rPr>
-      </w:pPr>
-      <w:r>
-        <w:rPr>
-          <w:lang w:val="en-US"/>
-        </w:rPr>
-        <w:t xml:space="preserve">Hello </w:t>
-      </w:r>
-      <w:r>
-        <w:rPr>
-          <w:lang w:val="en-US"/>
-        </w:rPr>
-        <w:t>${name}</w:t>
-      </w:r>
-      <w:r>
-        <w:rPr>
-          <w:lang w:val="en-US"/>
-        </w:rPr>
-        <w:t>!</w:t>
-      </w:r>
-    </w:p>
-    <w:p>
-      <w:pPr>
-        <w:rPr>
-          <w:lang w:val="en-US"/>
-        </w:rPr>
-      </w:pPr>
-      <w:r>
-        <w:rPr>
-          <w:lang w:val="en-US"/>
-        </w:rPr>
-        <w:t xml:space="preserve">Olá </w:t>
-      </w:r>
+        <w:pStyle w:val="Normal"/>
+        <w:rPr>
+          <w:lang w:val="en-US"/>
+        </w:rPr>
+      </w:pPr>
+      <w:r>
+        <w:rPr>
+          <w:lang w:val="en-US"/>
+        </w:rPr>
+        <w:t>Hello ${name}!</w:t>
+      </w:r>
+    </w:p>
+    <w:p>
+      <w:pPr>
+        <w:pStyle w:val="Normal"/>
+        <w:rPr>
+          <w:lang w:val="en-US"/>
+        </w:rPr>
+      </w:pPr>
+      <w:r>
+        <w:rPr>
+          <w:lang w:val="en-US"/>
+        </w:rPr>
+        <w:t>Olá &lt;block&gt; line1</w:t>
+      </w:r>
+    </w:p>
+    <w:p>
+      <w:pPr>
+        <w:pStyle w:val="Normal"/>
+        <w:rPr>
+          <w:lang w:val="en-US"/>
+        </w:rPr>
+      </w:pPr>
+      <w:r>
+        <w:rPr>
+          <w:lang w:val="en-US"/>
+        </w:rPr>
+        <w:t>line2</w:t>
+      </w:r>
+    </w:p>
+    <w:p>
+      <w:pPr>
+        <w:pStyle w:val="Normal"/>
+        <w:rPr>
+          <w:lang w:val="en-US"/>
+        </w:rPr>
+      </w:pPr>
+      <w:r>
+        <w:rPr>
+          <w:lang w:val="en-US"/>
+        </w:rPr>
+        <w:t>line3</w:t>
+      </w:r>
+    </w:p>
+    <w:p>
+      <w:pPr>
+        <w:pStyle w:val="Normal"/>
+        <w:rPr>
+          <w:lang w:val="en-US"/>
+        </w:rPr>
+      </w:pPr>
+      <w:r>
+        <w:rPr>
+          <w:lang w:val="en-US"/>
+        </w:rPr>
+        <w:t>&lt;/block&gt;Ivan</w:t>
+      </w:r>
+    </w:p>
+    <w:p>
+      <w:pPr>
+        <w:pStyle w:val="Normal"/>
+        <w:rPr>
+          <w:lang w:val="en-US"/>
+        </w:rPr>
+      </w:pPr>
+      <w:r>
+        <w:rPr>
+          <w:lang w:val="en-US"/>
+        </w:rPr>
+        <w:t>---------------------------------------------</w:t>
+      </w:r>
+    </w:p>
+    <w:p>
+      <w:pPr>
+        <w:pStyle w:val="Normal"/>
+        <w:rPr>
+          <w:lang w:val="en-US"/>
+        </w:rPr>
+      </w:pPr>
+      <w:r>
+        <w:rPr>
+          <w:lang w:val="en-US"/>
+        </w:rPr>
+        <w:t>Olá &lt;block&gt;Line1&lt;/block&gt;, how are you?</w:t>
+      </w:r>
+    </w:p>
+    <w:p>
+      <w:pPr>
+        <w:pStyle w:val="Normal"/>
+        <w:rPr/>
+      </w:pPr>
+      <w:r>
+        <w:rPr/>
+        <w:t>Line2</w:t>
+      </w:r>
+    </w:p>
+    <w:p>
+      <w:pPr>
+        <w:pStyle w:val="Normal"/>
+        <w:rPr>
+          <w:lang w:val="en-US"/>
+        </w:rPr>
+      </w:pPr>
+      <w:r>
+        <w:rPr>
+          <w:lang w:val="en-US"/>
+        </w:rPr>
+        <w:t>Line3</w:t>
+      </w:r>
+    </w:p>
+    <w:p>
+      <w:pPr>
+        <w:pStyle w:val="Normal"/>
+        <w:rPr>
+          <w:lang w:val="en-US"/>
+        </w:rPr>
+      </w:pPr>
+      <w:r>
+        <w:rPr>
+          <w:lang w:val="en-US"/>
+        </w:rPr>
+        <w:t>----------------</w:t>
+      </w:r>
+    </w:p>
+    <w:p>
+      <w:pPr>
+        <w:pStyle w:val="Normal"/>
+        <w:rPr>
+          <w:lang w:val="en-US"/>
+        </w:rPr>
+      </w:pPr>
       <w:r>
         <w:rPr>
           <w:lang w:val="en-US"/>
         </w:rPr>
         <w:t>&lt;block&gt;</w:t>
       </w:r>
-      <w:r>
-        <w:rPr>
-          <w:lang w:val="en-US"/>
-        </w:rPr>
-        <w:t xml:space="preserve"> </w:t>
-      </w:r>
-      <w:r>
-        <w:rPr>
-          <w:lang w:val="en-US"/>
-        </w:rPr>
-        <w:t>line1</w:t>
-      </w:r>
-    </w:p>
-    <w:p>
-      <w:pPr>
-        <w:rPr>
-          <w:lang w:val="en-US"/>
-        </w:rPr>
-      </w:pPr>
-      <w:r>
-        <w:rPr>
-          <w:lang w:val="en-US"/>
-        </w:rPr>
-        <w:t>line</w:t>
-      </w:r>
+    </w:p>
+    <w:p>
+      <w:pPr>
+        <w:pStyle w:val="Normal"/>
+        <w:rPr>
+          <w:lang w:val="en-US"/>
+        </w:rPr>
+      </w:pPr>
+      <w:r>
+        <w:rPr>
+          <w:lang w:val="en-US"/>
+        </w:rPr>
+        <w:t>1</w:t>
+      </w:r>
+    </w:p>
+    <w:p>
+      <w:pPr>
+        <w:pStyle w:val="Normal"/>
+        <w:rPr>
+          <w:lang w:val="en-US"/>
+        </w:rPr>
+      </w:pPr>
       <w:r>
         <w:rPr>
           <w:lang w:val="en-US"/>
@@ -79,16 +182,11 @@
     </w:p>
     <w:p>
       <w:pPr>
-        <w:rPr>
-          <w:lang w:val="en-US"/>
-        </w:rPr>
-      </w:pPr>
-      <w:r>
-        <w:rPr>
-          <w:lang w:val="en-US"/>
-        </w:rPr>
-        <w:t>line</w:t>
-      </w:r>
+        <w:pStyle w:val="Normal"/>
+        <w:rPr>
+          <w:lang w:val="en-US"/>
+        </w:rPr>
+      </w:pPr>
       <w:r>
         <w:rPr>
           <w:lang w:val="en-US"/>
@@ -98,6 +196,35 @@
     </w:p>
     <w:p>
       <w:pPr>
+        <w:pStyle w:val="Normal"/>
+        <w:rPr>
+          <w:lang w:val="en-US"/>
+        </w:rPr>
+      </w:pPr>
+      <w:r>
+        <w:rPr>
+          <w:lang w:val="en-US"/>
+        </w:rPr>
+        <w:t>4</w:t>
+      </w:r>
+    </w:p>
+    <w:p>
+      <w:pPr>
+        <w:pStyle w:val="Normal"/>
+        <w:rPr>
+          <w:lang w:val="en-US"/>
+        </w:rPr>
+      </w:pPr>
+      <w:r>
+        <w:rPr>
+          <w:lang w:val="en-US"/>
+        </w:rPr>
+        <w:t>5</w:t>
+      </w:r>
+    </w:p>
+    <w:p>
+      <w:pPr>
+        <w:pStyle w:val="Normal"/>
         <w:rPr>
           <w:lang w:val="en-US"/>
         </w:rPr>
@@ -108,204 +235,10 @@
         </w:rPr>
         <w:t>&lt;/block&gt;</w:t>
       </w:r>
-      <w:r>
-        <w:rPr>
-          <w:lang w:val="en-US"/>
-        </w:rPr>
-        <w:t>Ivan</w:t>
-      </w:r>
-    </w:p>
-    <w:p>
-      <w:pPr>
-        <w:rPr>
-          <w:lang w:val="en-US"/>
-        </w:rPr>
-      </w:pPr>
-      <w:r>
-        <w:rPr>
-          <w:lang w:val="en-US"/>
-        </w:rPr>
-        <w:t>---------------------------------------------</w:t>
-      </w:r>
-    </w:p>
-    <w:p>
-      <w:pPr>
-        <w:rPr>
-          <w:lang w:val="en-US"/>
-        </w:rPr>
-      </w:pPr>
-      <w:proofErr w:type="spellStart"/>
-      <w:r>
-        <w:rPr>
-          <w:lang w:val="en-US"/>
-        </w:rPr>
-        <w:t>Olá</w:t>
-      </w:r>
-      <w:proofErr w:type="spellEnd"/>
-      <w:r>
-        <w:rPr>
-          <w:lang w:val="en-US"/>
-        </w:rPr>
-        <w:t xml:space="preserve"> &lt;block&gt;Li</w:t>
-      </w:r>
-      <w:r>
-        <w:rPr>
-          <w:lang w:val="en-US"/>
-        </w:rPr>
-        <w:t>ne</w:t>
-      </w:r>
-      <w:r>
-        <w:rPr>
-          <w:lang w:val="en-US"/>
-        </w:rPr>
-        <w:t xml:space="preserve">1&lt;/block&gt;, </w:t>
-      </w:r>
-      <w:r>
-        <w:rPr>
-          <w:lang w:val="en-US"/>
-        </w:rPr>
-        <w:t>how are you</w:t>
-      </w:r>
-      <w:r>
-        <w:rPr>
-          <w:lang w:val="en-US"/>
-        </w:rPr>
-        <w:t>?</w:t>
-      </w:r>
-    </w:p>
-    <w:p>
-      <w:r>
-        <w:t>Line</w:t>
-      </w:r>
-      <w:r>
-        <w:t>2</w:t>
-      </w:r>
-    </w:p>
-    <w:p>
-      <w:pPr>
-        <w:rPr>
-          <w:lang w:val="en-US"/>
-        </w:rPr>
-      </w:pPr>
-      <w:r>
-        <w:rPr>
-          <w:lang w:val="en-US"/>
-        </w:rPr>
-        <w:t>Line</w:t>
-      </w:r>
-      <w:r>
-        <w:rPr>
-          <w:lang w:val="en-US"/>
-        </w:rPr>
-        <w:t>3</w:t>
-      </w:r>
-    </w:p>
-    <w:p>
-      <w:pPr>
-        <w:rPr>
-          <w:lang w:val="en-US"/>
-        </w:rPr>
-      </w:pPr>
-      <w:r>
-        <w:rPr>
-          <w:lang w:val="en-US"/>
-        </w:rPr>
-        <w:t>----------------</w:t>
-      </w:r>
-    </w:p>
-    <w:p>
-      <w:pPr>
-        <w:rPr>
-          <w:lang w:val="en-US"/>
-        </w:rPr>
-      </w:pPr>
-      <w:r>
-        <w:rPr>
-          <w:lang w:val="en-US"/>
-        </w:rPr>
-        <w:t>&lt;block&gt;</w:t>
-      </w:r>
-    </w:p>
-    <w:p>
-      <w:pPr>
-        <w:rPr>
-          <w:lang w:val="en-US"/>
-        </w:rPr>
-      </w:pPr>
-      <w:r>
-        <w:rPr>
-          <w:lang w:val="en-US"/>
-        </w:rPr>
-        <w:t>1</w:t>
-      </w:r>
-    </w:p>
-    <w:p>
-      <w:pPr>
-        <w:rPr>
-          <w:lang w:val="en-US"/>
-        </w:rPr>
-      </w:pPr>
-      <w:r>
-        <w:rPr>
-          <w:lang w:val="en-US"/>
-        </w:rPr>
-        <w:t>2</w:t>
-      </w:r>
-    </w:p>
-    <w:p>
-      <w:pPr>
-        <w:rPr>
-          <w:lang w:val="en-US"/>
-        </w:rPr>
-      </w:pPr>
-      <w:r>
-        <w:rPr>
-          <w:lang w:val="en-US"/>
-        </w:rPr>
-        <w:t>3</w:t>
-      </w:r>
-    </w:p>
-    <w:p>
-      <w:pPr>
-        <w:rPr>
-          <w:lang w:val="en-US"/>
-        </w:rPr>
-      </w:pPr>
-      <w:r>
-        <w:rPr>
-          <w:lang w:val="en-US"/>
-        </w:rPr>
-        <w:t>4</w:t>
-      </w:r>
-    </w:p>
-    <w:p>
-      <w:pPr>
-        <w:rPr>
-          <w:lang w:val="en-US"/>
-        </w:rPr>
-      </w:pPr>
-      <w:r>
-        <w:rPr>
-          <w:lang w:val="en-US"/>
-        </w:rPr>
-        <w:t>5</w:t>
-      </w:r>
-    </w:p>
-    <w:p>
-      <w:pPr>
-        <w:rPr>
-          <w:lang w:val="en-US"/>
-        </w:rPr>
-      </w:pPr>
-      <w:r>
-        <w:rPr>
-          <w:lang w:val="en-US"/>
-        </w:rPr>
-        <w:t>&lt;/block&gt;</w:t>
-      </w:r>
-    </w:p>
-    <w:p>
-      <w:pPr>
+    </w:p>
+    <w:p>
+      <w:pPr>
+        <w:pStyle w:val="Normal"/>
         <w:rPr>
           <w:lang w:val="en-US"/>
         </w:rPr>
@@ -319,16 +252,31 @@
     </w:p>
     <w:p>
       <w:pPr>
-        <w:rPr>
-          <w:lang w:val="en-US"/>
-        </w:rPr>
-      </w:pPr>
+        <w:pStyle w:val="Normal"/>
+        <w:rPr>
+          <w:lang w:val="en-US"/>
+        </w:rPr>
+      </w:pPr>
+      <w:r>
+        <w:rPr>
+          <w:lang w:val="en-US"/>
+        </w:rPr>
+      </w:r>
     </w:p>
     <w:tbl>
       <w:tblPr>
         <w:tblStyle w:val="TableGrid"/>
-        <w:tblW w:w="0" w:type="auto"/>
-        <w:tblLook w:val="04A0" w:firstRow="1" w:lastRow="0" w:firstColumn="1" w:lastColumn="0" w:noHBand="0" w:noVBand="1"/>
+        <w:tblW w:w="9350" w:type="dxa"/>
+        <w:jc w:val="left"/>
+        <w:tblInd w:w="0" w:type="dxa"/>
+        <w:tblLayout w:type="fixed"/>
+        <w:tblCellMar>
+          <w:top w:w="0" w:type="dxa"/>
+          <w:left w:w="108" w:type="dxa"/>
+          <w:bottom w:w="0" w:type="dxa"/>
+          <w:right w:w="108" w:type="dxa"/>
+        </w:tblCellMar>
+        <w:tblLook w:val="04a0" w:noHBand="0" w:noVBand="1" w:firstColumn="1" w:lastRow="0" w:lastColumn="0" w:firstRow="1"/>
       </w:tblPr>
       <w:tblGrid>
         <w:gridCol w:w="3116"/>
@@ -336,12 +284,47 @@
         <w:gridCol w:w="3117"/>
       </w:tblGrid>
       <w:tr>
+        <w:trPr/>
         <w:tc>
           <w:tcPr>
             <w:tcW w:w="3116" w:type="dxa"/>
+            <w:tcBorders/>
           </w:tcPr>
           <w:p>
             <w:pPr>
+              <w:pStyle w:val="Normal"/>
+              <w:widowControl w:val="false"/>
+              <w:suppressAutoHyphens w:val="true"/>
+              <w:spacing w:before="0" w:after="0"/>
+              <w:jc w:val="left"/>
+              <w:rPr>
+                <w:lang w:val="en-US"/>
+              </w:rPr>
+            </w:pPr>
+            <w:r>
+              <w:rPr>
+                <w:rFonts w:eastAsia="Calibri" w:cs=""/>
+                <w:kern w:val="0"/>
+                <w:sz w:val="24"/>
+                <w:szCs w:val="24"/>
+                <w:lang w:val="en-US" w:eastAsia="en-US" w:bidi="ar-SA"/>
+              </w:rPr>
+              <w:t>My table</w:t>
+            </w:r>
+          </w:p>
+        </w:tc>
+        <w:tc>
+          <w:tcPr>
+            <w:tcW w:w="3117" w:type="dxa"/>
+            <w:tcBorders/>
+          </w:tcPr>
+          <w:p>
+            <w:pPr>
+              <w:pStyle w:val="Normal"/>
+              <w:widowControl w:val="false"/>
+              <w:suppressAutoHyphens w:val="true"/>
+              <w:spacing w:before="0" w:after="0"/>
+              <w:jc w:val="left"/>
               <w:rPr>
                 <w:lang w:val="en-US"/>
               </w:rPr>
@@ -350,79 +333,190 @@
               <w:rPr>
                 <w:lang w:val="en-US"/>
               </w:rPr>
-              <w:t>My table</w:t>
             </w:r>
           </w:p>
         </w:tc>
         <w:tc>
           <w:tcPr>
             <w:tcW w:w="3117" w:type="dxa"/>
+            <w:tcBorders/>
           </w:tcPr>
           <w:p>
             <w:pPr>
+              <w:pStyle w:val="Normal"/>
+              <w:widowControl w:val="false"/>
+              <w:suppressAutoHyphens w:val="true"/>
+              <w:spacing w:before="0" w:after="0"/>
+              <w:jc w:val="left"/>
               <w:rPr>
                 <w:lang w:val="en-US"/>
               </w:rPr>
             </w:pPr>
-          </w:p>
-        </w:tc>
-        <w:tc>
-          <w:tcPr>
-            <w:tcW w:w="3117" w:type="dxa"/>
-          </w:tcPr>
-          <w:p>
-            <w:pPr>
+            <w:r>
               <w:rPr>
                 <w:lang w:val="en-US"/>
               </w:rPr>
-            </w:pPr>
+            </w:r>
           </w:p>
         </w:tc>
       </w:tr>
     </w:tbl>
     <w:p>
       <w:pPr>
-        <w:rPr>
-          <w:lang w:val="en-US"/>
-        </w:rPr>
-      </w:pPr>
+        <w:pStyle w:val="Normal"/>
+        <w:rPr>
+          <w:lang w:val="en-US"/>
+        </w:rPr>
+      </w:pPr>
+      <w:r>
+        <w:rPr>
+          <w:lang w:val="en-US"/>
+        </w:rPr>
+      </w:r>
+    </w:p>
+    <w:p>
+      <w:pPr>
+        <w:pStyle w:val="Normal"/>
+        <w:rPr>
+          <w:lang w:val="en-US"/>
+        </w:rPr>
+      </w:pPr>
+      <w:r>
+        <w:rPr>
+          <w:lang w:val="en-US"/>
+        </w:rPr>
+      </w:r>
+    </w:p>
+    <w:p>
+      <w:pPr>
+        <w:pStyle w:val="Kopfzeile"/>
+        <w:rPr>
+          <w:lang w:val="en-US"/>
+        </w:rPr>
+      </w:pPr>
+      <w:r>
+        <w:rPr/>
+        <w:t xml:space="preserve">Visit my Github account at </w:t>
+      </w:r>
+      <w:hyperlink r:id="rId2">
+        <w:r>
+          <w:rPr>
+            <w:rStyle w:val="Internetverknpfung"/>
+          </w:rPr>
+          <w:t>http://github.com/${github_name}</w:t>
+        </w:r>
+      </w:hyperlink>
+    </w:p>
+    <w:p>
+      <w:pPr>
+        <w:pStyle w:val="Kopfzeile"/>
+        <w:rPr>
+          <w:color w:val="auto"/>
+          <w:u w:val="none"/>
+        </w:rPr>
+      </w:pPr>
+      <w:r>
+        <w:rPr>
+          <w:color w:val="auto"/>
+          <w:u w:val="none"/>
+        </w:rPr>
+      </w:r>
+    </w:p>
+    <w:p>
+      <w:pPr>
+        <w:pStyle w:val="Kopfzeile"/>
+        <w:rPr>
+          <w:lang w:val="en-US"/>
+        </w:rPr>
+      </w:pPr>
+      <w:r>
+        <w:rPr>
+          <w:rStyle w:val="Internetverknpfung"/>
+          <w:color w:val="auto"/>
+          <w:u w:val="none"/>
+        </w:rPr>
+        <w:t xml:space="preserve">Single space: </w:t>
+      </w:r>
+      <w:hyperlink r:id="rId3">
+        <w:r>
+          <w:rPr>
+            <w:rStyle w:val="Internetverknpfung"/>
+          </w:rPr>
+          <w:t>_</w:t>
+        </w:r>
+      </w:hyperlink>
+    </w:p>
+    <w:p>
+      <w:pPr>
+        <w:pStyle w:val="Kopfzeile"/>
+        <w:rPr>
+          <w:lang w:val="en-US"/>
+        </w:rPr>
+      </w:pPr>
+      <w:r>
+        <w:rPr>
+          <w:rStyle w:val="Internetverknpfung"/>
+          <w:color w:val="auto"/>
+          <w:u w:val="none"/>
+        </w:rPr>
+        <w:t>Mail a</w:t>
+      </w:r>
+      <w:r>
+        <w:rPr>
+          <w:rStyle w:val="Internetverknpfung"/>
+          <w:color w:val="auto"/>
+          <w:u w:val="none"/>
+        </w:rPr>
+        <w:t>d</w:t>
+      </w:r>
+      <w:r>
+        <w:rPr>
+          <w:rStyle w:val="Internetverknpfung"/>
+          <w:color w:val="auto"/>
+          <w:u w:val="none"/>
+        </w:rPr>
+        <w:t xml:space="preserve">dress: </w:t>
+      </w:r>
+      <w:hyperlink r:id="rId4">
+        <w:r>
+          <w:rPr>
+            <w:rStyle w:val="Internetverknpfung"/>
+          </w:rPr>
+          <w:t>${github_name}@github.com</w:t>
+        </w:r>
+      </w:hyperlink>
+    </w:p>
+    <w:p>
+      <w:pPr>
+        <w:pStyle w:val="Kopfzeile"/>
+        <w:rPr>
+          <w:lang w:val="en-US"/>
+        </w:rPr>
+      </w:pPr>
+      <w:r>
+        <w:rPr/>
+      </w:r>
     </w:p>
     <w:sectPr>
-      <w:headerReference w:type="default" r:id="rId6"/>
-      <w:footerReference w:type="default" r:id="rId7"/>
+      <w:headerReference w:type="default" r:id="rId5"/>
+      <w:footerReference w:type="default" r:id="rId6"/>
+      <w:type w:val="nextPage"/>
       <w:pgSz w:w="12240" w:h="15840"/>
-      <w:pgMar w:top="1440" w:right="1440" w:bottom="1440" w:left="1440" w:header="708" w:footer="708" w:gutter="0"/>
-      <w:cols w:space="708"/>
-      <w:docGrid w:linePitch="360"/>
+      <w:pgMar w:left="1440" w:right="1440" w:gutter="0" w:header="708" w:top="1440" w:footer="708" w:bottom="1440"/>
+      <w:pgNumType w:fmt="decimal"/>
+      <w:formProt w:val="false"/>
+      <w:textDirection w:val="lrTb"/>
+      <w:docGrid w:type="default" w:linePitch="360" w:charSpace="0"/>
     </w:sectPr>
   </w:body>
 </w:document>
 </file>
 
-<file path=word/endnotes.xml><?xml version="1.0" encoding="utf-8"?>
-<w:endnotes xmlns:wpc="http://schemas.microsoft.com/office/word/2010/wordprocessingCanvas" xmlns:cx="http://schemas.microsoft.com/office/drawing/2014/chartex" xmlns:cx1="http://schemas.microsoft.com/office/drawing/2015/9/8/chartex" xmlns:cx2="http://schemas.microsoft.com/office/drawing/2015/10/21/chartex" xmlns:cx3="http://schemas.microsoft.com/office/drawing/2016/5/9/chartex" xmlns:cx4="http://schemas.microsoft.com/office/drawing/2016/5/10/chartex" xmlns:cx5="http://schemas.microsoft.com/office/drawing/2016/5/11/chartex" xmlns:cx6="http://schemas.microsoft.com/office/drawing/2016/5/12/chartex" xmlns:cx7="http://schemas.microsoft.com/office/drawing/2016/5/13/chartex" xmlns:cx8="http://schemas.microsoft.com/office/drawing/2016/5/14/chartex" xmlns:mc="http://schemas.openxmlformats.org/markup-compatibility/2006" xmlns:aink="http://schemas.microsoft.com/office/drawing/2016/ink" xmlns:am3d="http://schemas.microsoft.com/office/drawing/2017/model3d" xmlns:o="urn:schemas-microsoft-com:office:office" xmlns:oel="http://schemas.microsoft.com/office/2019/extlst" xmlns:r="http://schemas.openxmlformats.org/officeDocument/2006/relationships" xmlns:m="http://schemas.openxmlformats.org/officeDocument/2006/math" xmlns:v="urn:schemas-microsoft-com:vml" xmlns:wp14="http://schemas.microsoft.com/office/word/2010/wordprocessingDrawing" xmlns:wp="http://schemas.openxmlformats.org/drawingml/2006/wordprocessingDrawing" xmlns:w10="urn:schemas-microsoft-com:office:word" xmlns:w="http://schemas.openxmlformats.org/wordprocessingml/2006/main" xmlns:w14="http://schemas.microsoft.com/office/word/2010/wordml" xmlns:w15="http://schemas.microsoft.com/office/word/2012/wordml" xmlns:w16cex="http://schemas.microsoft.com/office/word/2018/wordml/cex" xmlns:w16cid="http://schemas.microsoft.com/office/word/2016/wordml/cid" xmlns:w16="http://schemas.microsoft.com/office/word/2018/wordml" xmlns:w16sdtdh="http://schemas.microsoft.com/office/word/2020/wordml/sdtdatahash" xmlns:w16se="http://schemas.microsoft.com/office/word/2015/wordml/symex" xmlns:wpg="http://schemas.microsoft.com/office/word/2010/wordprocessingGroup" xmlns:wpi="http://schemas.microsoft.com/office/word/2010/wordprocessingInk" xmlns:wne="http://schemas.microsoft.com/office/word/2006/wordml" xmlns:wps="http://schemas.microsoft.com/office/word/2010/wordprocessingShape" mc:Ignorable="w14 w15 w16se w16cid w16 w16cex w16sdtdh wp14">
-  <w:endnote w:type="separator" w:id="-1">
-    <w:p>
-      <w:r>
-        <w:separator/>
-      </w:r>
-    </w:p>
-  </w:endnote>
-  <w:endnote w:type="continuationSeparator" w:id="0">
-    <w:p>
-      <w:r>
-        <w:continuationSeparator/>
-      </w:r>
-    </w:p>
-  </w:endnote>
-</w:endnotes>
-</file>
-
 <file path=word/footer1.xml><?xml version="1.0" encoding="utf-8"?>
-<w:ftr xmlns:wpc="http://schemas.microsoft.com/office/word/2010/wordprocessingCanvas" xmlns:cx="http://schemas.microsoft.com/office/drawing/2014/chartex" xmlns:cx1="http://schemas.microsoft.com/office/drawing/2015/9/8/chartex" xmlns:cx2="http://schemas.microsoft.com/office/drawing/2015/10/21/chartex" xmlns:cx3="http://schemas.microsoft.com/office/drawing/2016/5/9/chartex" xmlns:cx4="http://schemas.microsoft.com/office/drawing/2016/5/10/chartex" xmlns:cx5="http://schemas.microsoft.com/office/drawing/2016/5/11/chartex" xmlns:cx6="http://schemas.microsoft.com/office/drawing/2016/5/12/chartex" xmlns:cx7="http://schemas.microsoft.com/office/drawing/2016/5/13/chartex" xmlns:cx8="http://schemas.microsoft.com/office/drawing/2016/5/14/chartex" xmlns:mc="http://schemas.openxmlformats.org/markup-compatibility/2006" xmlns:aink="http://schemas.microsoft.com/office/drawing/2016/ink" xmlns:am3d="http://schemas.microsoft.com/office/drawing/2017/model3d" xmlns:o="urn:schemas-microsoft-com:office:office" xmlns:oel="http://schemas.microsoft.com/office/2019/extlst" xmlns:r="http://schemas.openxmlformats.org/officeDocument/2006/relationships" xmlns:m="http://schemas.openxmlformats.org/officeDocument/2006/math" xmlns:v="urn:schemas-microsoft-com:vml" xmlns:wp14="http://schemas.microsoft.com/office/word/2010/wordprocessingDrawing" xmlns:wp="http://schemas.openxmlformats.org/drawingml/2006/wordprocessingDrawing" xmlns:w10="urn:schemas-microsoft-com:office:word" xmlns:w="http://schemas.openxmlformats.org/wordprocessingml/2006/main" xmlns:w14="http://schemas.microsoft.com/office/word/2010/wordml" xmlns:w15="http://schemas.microsoft.com/office/word/2012/wordml" xmlns:w16cex="http://schemas.microsoft.com/office/word/2018/wordml/cex" xmlns:w16cid="http://schemas.microsoft.com/office/word/2016/wordml/cid" xmlns:w16="http://schemas.microsoft.com/office/word/2018/wordml" xmlns:w16sdtdh="http://schemas.microsoft.com/office/word/2020/wordml/sdtdatahash" xmlns:w16se="http://schemas.microsoft.com/office/word/2015/wordml/symex" xmlns:wpg="http://schemas.microsoft.com/office/word/2010/wordprocessingGroup" xmlns:wpi="http://schemas.microsoft.com/office/word/2010/wordprocessingInk" xmlns:wne="http://schemas.microsoft.com/office/word/2006/wordml" xmlns:wps="http://schemas.microsoft.com/office/word/2010/wordprocessingShape" mc:Ignorable="w14 w15 w16se w16cid w16 w16cex w16sdtdh wp14">
+<w:ftr xmlns:o="urn:schemas-microsoft-com:office:office" xmlns:r="http://schemas.openxmlformats.org/officeDocument/2006/relationships" xmlns:v="urn:schemas-microsoft-com:vml" xmlns:w="http://schemas.openxmlformats.org/wordprocessingml/2006/main" xmlns:w10="urn:schemas-microsoft-com:office:word" xmlns:wp="http://schemas.openxmlformats.org/drawingml/2006/wordprocessingDrawing" xmlns:wps="http://schemas.microsoft.com/office/word/2010/wordprocessingShape" xmlns:wpg="http://schemas.microsoft.com/office/word/2010/wordprocessingGroup" xmlns:mc="http://schemas.openxmlformats.org/markup-compatibility/2006" xmlns:wp14="http://schemas.microsoft.com/office/word/2010/wordprocessingDrawing" xmlns:w14="http://schemas.microsoft.com/office/word/2010/wordml" xmlns:w15="http://schemas.microsoft.com/office/word/2012/wordml" mc:Ignorable="w14 wp14 w15">
   <w:p>
     <w:pPr>
-      <w:pStyle w:val="Footer"/>
+      <w:pStyle w:val="Fuzeile"/>
       <w:rPr>
         <w:lang w:val="en-US"/>
       </w:rPr>
@@ -436,7 +530,7 @@
   </w:p>
   <w:p>
     <w:pPr>
-      <w:pStyle w:val="Footer"/>
+      <w:pStyle w:val="Fuzeile"/>
       <w:rPr>
         <w:lang w:val="en-US"/>
       </w:rPr>
@@ -445,42 +539,37 @@
       <w:rPr>
         <w:lang w:val="en-US"/>
       </w:rPr>
-      <w:t xml:space="preserve">My name is </w:t>
+      <w:t>My name is ${name}</w:t>
     </w:r>
-    <w:r>
+  </w:p>
+  <w:p>
+    <w:pPr>
+      <w:pStyle w:val="Kopfzeile"/>
       <w:rPr>
         <w:lang w:val="en-US"/>
       </w:rPr>
-      <w:t>${name}</w:t>
+    </w:pPr>
+    <w:r>
+      <w:rPr/>
+      <w:t xml:space="preserve">My GitHub account is </w:t>
     </w:r>
+    <w:hyperlink r:id="rId1">
+      <w:r>
+        <w:rPr>
+          <w:rStyle w:val="Internetverknpfung"/>
+        </w:rPr>
+        <w:t>http://github.com/${github_name}</w:t>
+      </w:r>
+    </w:hyperlink>
   </w:p>
 </w:ftr>
 </file>
 
-<file path=word/footnotes.xml><?xml version="1.0" encoding="utf-8"?>
-<w:footnotes xmlns:wpc="http://schemas.microsoft.com/office/word/2010/wordprocessingCanvas" xmlns:cx="http://schemas.microsoft.com/office/drawing/2014/chartex" xmlns:cx1="http://schemas.microsoft.com/office/drawing/2015/9/8/chartex" xmlns:cx2="http://schemas.microsoft.com/office/drawing/2015/10/21/chartex" xmlns:cx3="http://schemas.microsoft.com/office/drawing/2016/5/9/chartex" xmlns:cx4="http://schemas.microsoft.com/office/drawing/2016/5/10/chartex" xmlns:cx5="http://schemas.microsoft.com/office/drawing/2016/5/11/chartex" xmlns:cx6="http://schemas.microsoft.com/office/drawing/2016/5/12/chartex" xmlns:cx7="http://schemas.microsoft.com/office/drawing/2016/5/13/chartex" xmlns:cx8="http://schemas.microsoft.com/office/drawing/2016/5/14/chartex" xmlns:mc="http://schemas.openxmlformats.org/markup-compatibility/2006" xmlns:aink="http://schemas.microsoft.com/office/drawing/2016/ink" xmlns:am3d="http://schemas.microsoft.com/office/drawing/2017/model3d" xmlns:o="urn:schemas-microsoft-com:office:office" xmlns:oel="http://schemas.microsoft.com/office/2019/extlst" xmlns:r="http://schemas.openxmlformats.org/officeDocument/2006/relationships" xmlns:m="http://schemas.openxmlformats.org/officeDocument/2006/math" xmlns:v="urn:schemas-microsoft-com:vml" xmlns:wp14="http://schemas.microsoft.com/office/word/2010/wordprocessingDrawing" xmlns:wp="http://schemas.openxmlformats.org/drawingml/2006/wordprocessingDrawing" xmlns:w10="urn:schemas-microsoft-com:office:word" xmlns:w="http://schemas.openxmlformats.org/wordprocessingml/2006/main" xmlns:w14="http://schemas.microsoft.com/office/word/2010/wordml" xmlns:w15="http://schemas.microsoft.com/office/word/2012/wordml" xmlns:w16cex="http://schemas.microsoft.com/office/word/2018/wordml/cex" xmlns:w16cid="http://schemas.microsoft.com/office/word/2016/wordml/cid" xmlns:w16="http://schemas.microsoft.com/office/word/2018/wordml" xmlns:w16sdtdh="http://schemas.microsoft.com/office/word/2020/wordml/sdtdatahash" xmlns:w16se="http://schemas.microsoft.com/office/word/2015/wordml/symex" xmlns:wpg="http://schemas.microsoft.com/office/word/2010/wordprocessingGroup" xmlns:wpi="http://schemas.microsoft.com/office/word/2010/wordprocessingInk" xmlns:wne="http://schemas.microsoft.com/office/word/2006/wordml" xmlns:wps="http://schemas.microsoft.com/office/word/2010/wordprocessingShape" mc:Ignorable="w14 w15 w16se w16cid w16 w16cex w16sdtdh wp14">
-  <w:footnote w:type="separator" w:id="-1">
-    <w:p>
-      <w:r>
-        <w:separator/>
-      </w:r>
-    </w:p>
-  </w:footnote>
-  <w:footnote w:type="continuationSeparator" w:id="0">
-    <w:p>
-      <w:r>
-        <w:continuationSeparator/>
-      </w:r>
-    </w:p>
-  </w:footnote>
-</w:footnotes>
-</file>
-
 <file path=word/header1.xml><?xml version="1.0" encoding="utf-8"?>
-<w:hdr xmlns:wpc="http://schemas.microsoft.com/office/word/2010/wordprocessingCanvas" xmlns:cx="http://schemas.microsoft.com/office/drawing/2014/chartex" xmlns:cx1="http://schemas.microsoft.com/office/drawing/2015/9/8/chartex" xmlns:cx2="http://schemas.microsoft.com/office/drawing/2015/10/21/chartex" xmlns:cx3="http://schemas.microsoft.com/office/drawing/2016/5/9/chartex" xmlns:cx4="http://schemas.microsoft.com/office/drawing/2016/5/10/chartex" xmlns:cx5="http://schemas.microsoft.com/office/drawing/2016/5/11/chartex" xmlns:cx6="http://schemas.microsoft.com/office/drawing/2016/5/12/chartex" xmlns:cx7="http://schemas.microsoft.com/office/drawing/2016/5/13/chartex" xmlns:cx8="http://schemas.microsoft.com/office/drawing/2016/5/14/chartex" xmlns:mc="http://schemas.openxmlformats.org/markup-compatibility/2006" xmlns:aink="http://schemas.microsoft.com/office/drawing/2016/ink" xmlns:am3d="http://schemas.microsoft.com/office/drawing/2017/model3d" xmlns:o="urn:schemas-microsoft-com:office:office" xmlns:oel="http://schemas.microsoft.com/office/2019/extlst" xmlns:r="http://schemas.openxmlformats.org/officeDocument/2006/relationships" xmlns:m="http://schemas.openxmlformats.org/officeDocument/2006/math" xmlns:v="urn:schemas-microsoft-com:vml" xmlns:wp14="http://schemas.microsoft.com/office/word/2010/wordprocessingDrawing" xmlns:wp="http://schemas.openxmlformats.org/drawingml/2006/wordprocessingDrawing" xmlns:w10="urn:schemas-microsoft-com:office:word" xmlns:w="http://schemas.openxmlformats.org/wordprocessingml/2006/main" xmlns:w14="http://schemas.microsoft.com/office/word/2010/wordml" xmlns:w15="http://schemas.microsoft.com/office/word/2012/wordml" xmlns:w16cex="http://schemas.microsoft.com/office/word/2018/wordml/cex" xmlns:w16cid="http://schemas.microsoft.com/office/word/2016/wordml/cid" xmlns:w16="http://schemas.microsoft.com/office/word/2018/wordml" xmlns:w16sdtdh="http://schemas.microsoft.com/office/word/2020/wordml/sdtdatahash" xmlns:w16se="http://schemas.microsoft.com/office/word/2015/wordml/symex" xmlns:wpg="http://schemas.microsoft.com/office/word/2010/wordprocessingGroup" xmlns:wpi="http://schemas.microsoft.com/office/word/2010/wordprocessingInk" xmlns:wne="http://schemas.microsoft.com/office/word/2006/wordml" xmlns:wps="http://schemas.microsoft.com/office/word/2010/wordprocessingShape" mc:Ignorable="w14 w15 w16se w16cid w16 w16cex w16sdtdh wp14">
+<w:hdr xmlns:o="urn:schemas-microsoft-com:office:office" xmlns:r="http://schemas.openxmlformats.org/officeDocument/2006/relationships" xmlns:v="urn:schemas-microsoft-com:vml" xmlns:w="http://schemas.openxmlformats.org/wordprocessingml/2006/main" xmlns:w10="urn:schemas-microsoft-com:office:word" xmlns:wp="http://schemas.openxmlformats.org/drawingml/2006/wordprocessingDrawing" xmlns:wps="http://schemas.microsoft.com/office/word/2010/wordprocessingShape" xmlns:wpg="http://schemas.microsoft.com/office/word/2010/wordprocessingGroup" xmlns:mc="http://schemas.openxmlformats.org/markup-compatibility/2006" xmlns:wp14="http://schemas.microsoft.com/office/word/2010/wordprocessingDrawing" xmlns:w14="http://schemas.microsoft.com/office/word/2010/wordml" xmlns:w15="http://schemas.microsoft.com/office/word/2012/wordml" mc:Ignorable="w14 wp14 w15">
   <w:p>
     <w:pPr>
-      <w:pStyle w:val="Header"/>
+      <w:pStyle w:val="Kopfzeile"/>
       <w:rPr>
         <w:lang w:val="en-US"/>
       </w:rPr>
@@ -494,7 +583,7 @@
   </w:p>
   <w:p>
     <w:pPr>
-      <w:pStyle w:val="Header"/>
+      <w:pStyle w:val="Kopfzeile"/>
       <w:rPr>
         <w:lang w:val="en-US"/>
       </w:rPr>
@@ -506,33 +595,57 @@
       <w:t>My name is ${name}</w:t>
     </w:r>
   </w:p>
+  <w:p>
+    <w:pPr>
+      <w:pStyle w:val="Kopfzeile"/>
+      <w:rPr>
+        <w:lang w:val="en-US"/>
+      </w:rPr>
+    </w:pPr>
+    <w:r>
+      <w:rPr/>
+      <w:t xml:space="preserve">My GitHub account is </w:t>
+    </w:r>
+    <w:hyperlink r:id="rId1">
+      <w:r>
+        <w:rPr>
+          <w:rStyle w:val="Internetverknpfung"/>
+        </w:rPr>
+        <w:t>http://github.com/${github_name}</w:t>
+      </w:r>
+    </w:hyperlink>
+  </w:p>
 </w:hdr>
 </file>
 
 <file path=word/styles.xml><?xml version="1.0" encoding="utf-8"?>
-<w:styles xmlns:mc="http://schemas.openxmlformats.org/markup-compatibility/2006" xmlns:r="http://schemas.openxmlformats.org/officeDocument/2006/relationships" xmlns:w="http://schemas.openxmlformats.org/wordprocessingml/2006/main" xmlns:w14="http://schemas.microsoft.com/office/word/2010/wordml" xmlns:w15="http://schemas.microsoft.com/office/word/2012/wordml" xmlns:w16cex="http://schemas.microsoft.com/office/word/2018/wordml/cex" xmlns:w16cid="http://schemas.microsoft.com/office/word/2016/wordml/cid" xmlns:w16="http://schemas.microsoft.com/office/word/2018/wordml" xmlns:w16sdtdh="http://schemas.microsoft.com/office/word/2020/wordml/sdtdatahash" xmlns:w16se="http://schemas.microsoft.com/office/word/2015/wordml/symex" mc:Ignorable="w14 w15 w16se w16cid w16 w16cex w16sdtdh">
+<w:styles xmlns:w="http://schemas.openxmlformats.org/wordprocessingml/2006/main" xmlns:w14="http://schemas.microsoft.com/office/word/2010/wordml" xmlns:mc="http://schemas.openxmlformats.org/markup-compatibility/2006" mc:Ignorable="w14">
   <w:docDefaults>
     <w:rPrDefault>
       <w:rPr>
-        <w:rFonts w:asciiTheme="minorHAnsi" w:eastAsiaTheme="minorHAnsi" w:hAnsiTheme="minorHAnsi" w:cstheme="minorBidi"/>
+        <w:rFonts w:ascii="Calibri" w:hAnsi="Calibri" w:eastAsia="Calibri" w:cs="" w:asciiTheme="minorHAnsi" w:cstheme="minorBidi" w:eastAsiaTheme="minorHAnsi" w:hAnsiTheme="minorHAnsi"/>
         <w:sz w:val="24"/>
         <w:szCs w:val="24"/>
         <w:lang w:val="en-BR" w:eastAsia="en-US" w:bidi="ar-SA"/>
       </w:rPr>
     </w:rPrDefault>
-    <w:pPrDefault/>
+    <w:pPrDefault>
+      <w:pPr>
+        <w:suppressAutoHyphens w:val="true"/>
+      </w:pPr>
+    </w:pPrDefault>
   </w:docDefaults>
   <w:latentStyles w:defLockedState="0" w:defUIPriority="99" w:defSemiHidden="0" w:defUnhideWhenUsed="0" w:defQFormat="0" w:count="376">
     <w:lsdException w:name="Normal" w:uiPriority="0" w:qFormat="1"/>
     <w:lsdException w:name="heading 1" w:uiPriority="9" w:qFormat="1"/>
-    <w:lsdException w:name="heading 2" w:semiHidden="1" w:uiPriority="9" w:unhideWhenUsed="1" w:qFormat="1"/>
-    <w:lsdException w:name="heading 3" w:semiHidden="1" w:uiPriority="9" w:unhideWhenUsed="1" w:qFormat="1"/>
-    <w:lsdException w:name="heading 4" w:semiHidden="1" w:uiPriority="9" w:unhideWhenUsed="1" w:qFormat="1"/>
-    <w:lsdException w:name="heading 5" w:semiHidden="1" w:uiPriority="9" w:unhideWhenUsed="1" w:qFormat="1"/>
-    <w:lsdException w:name="heading 6" w:semiHidden="1" w:uiPriority="9" w:unhideWhenUsed="1" w:qFormat="1"/>
-    <w:lsdException w:name="heading 7" w:semiHidden="1" w:uiPriority="9" w:unhideWhenUsed="1" w:qFormat="1"/>
-    <w:lsdException w:name="heading 8" w:semiHidden="1" w:uiPriority="9" w:unhideWhenUsed="1" w:qFormat="1"/>
-    <w:lsdException w:name="heading 9" w:semiHidden="1" w:uiPriority="9" w:unhideWhenUsed="1" w:qFormat="1"/>
+    <w:lsdException w:name="heading 2" w:uiPriority="9" w:semiHidden="1" w:unhideWhenUsed="1" w:qFormat="1"/>
+    <w:lsdException w:name="heading 3" w:uiPriority="9" w:semiHidden="1" w:unhideWhenUsed="1" w:qFormat="1"/>
+    <w:lsdException w:name="heading 4" w:uiPriority="9" w:semiHidden="1" w:unhideWhenUsed="1" w:qFormat="1"/>
+    <w:lsdException w:name="heading 5" w:uiPriority="9" w:semiHidden="1" w:unhideWhenUsed="1" w:qFormat="1"/>
+    <w:lsdException w:name="heading 6" w:uiPriority="9" w:semiHidden="1" w:unhideWhenUsed="1" w:qFormat="1"/>
+    <w:lsdException w:name="heading 7" w:uiPriority="9" w:semiHidden="1" w:unhideWhenUsed="1" w:qFormat="1"/>
+    <w:lsdException w:name="heading 8" w:uiPriority="9" w:semiHidden="1" w:unhideWhenUsed="1" w:qFormat="1"/>
+    <w:lsdException w:name="heading 9" w:uiPriority="9" w:semiHidden="1" w:unhideWhenUsed="1" w:qFormat="1"/>
     <w:lsdException w:name="index 1" w:semiHidden="1" w:unhideWhenUsed="1"/>
     <w:lsdException w:name="index 2" w:semiHidden="1" w:unhideWhenUsed="1"/>
     <w:lsdException w:name="index 3" w:semiHidden="1" w:unhideWhenUsed="1"/>
@@ -542,22 +655,22 @@
     <w:lsdException w:name="index 7" w:semiHidden="1" w:unhideWhenUsed="1"/>
     <w:lsdException w:name="index 8" w:semiHidden="1" w:unhideWhenUsed="1"/>
     <w:lsdException w:name="index 9" w:semiHidden="1" w:unhideWhenUsed="1"/>
-    <w:lsdException w:name="toc 1" w:semiHidden="1" w:uiPriority="39" w:unhideWhenUsed="1"/>
-    <w:lsdException w:name="toc 2" w:semiHidden="1" w:uiPriority="39" w:unhideWhenUsed="1"/>
-    <w:lsdException w:name="toc 3" w:semiHidden="1" w:uiPriority="39" w:unhideWhenUsed="1"/>
-    <w:lsdException w:name="toc 4" w:semiHidden="1" w:uiPriority="39" w:unhideWhenUsed="1"/>
-    <w:lsdException w:name="toc 5" w:semiHidden="1" w:uiPriority="39" w:unhideWhenUsed="1"/>
-    <w:lsdException w:name="toc 6" w:semiHidden="1" w:uiPriority="39" w:unhideWhenUsed="1"/>
-    <w:lsdException w:name="toc 7" w:semiHidden="1" w:uiPriority="39" w:unhideWhenUsed="1"/>
-    <w:lsdException w:name="toc 8" w:semiHidden="1" w:uiPriority="39" w:unhideWhenUsed="1"/>
-    <w:lsdException w:name="toc 9" w:semiHidden="1" w:uiPriority="39" w:unhideWhenUsed="1"/>
+    <w:lsdException w:name="toc 1" w:uiPriority="39" w:semiHidden="1" w:unhideWhenUsed="1"/>
+    <w:lsdException w:name="toc 2" w:uiPriority="39" w:semiHidden="1" w:unhideWhenUsed="1"/>
+    <w:lsdException w:name="toc 3" w:uiPriority="39" w:semiHidden="1" w:unhideWhenUsed="1"/>
+    <w:lsdException w:name="toc 4" w:uiPriority="39" w:semiHidden="1" w:unhideWhenUsed="1"/>
+    <w:lsdException w:name="toc 5" w:uiPriority="39" w:semiHidden="1" w:unhideWhenUsed="1"/>
+    <w:lsdException w:name="toc 6" w:uiPriority="39" w:semiHidden="1" w:unhideWhenUsed="1"/>
+    <w:lsdException w:name="toc 7" w:uiPriority="39" w:semiHidden="1" w:unhideWhenUsed="1"/>
+    <w:lsdException w:name="toc 8" w:uiPriority="39" w:semiHidden="1" w:unhideWhenUsed="1"/>
+    <w:lsdException w:name="toc 9" w:uiPriority="39" w:semiHidden="1" w:unhideWhenUsed="1"/>
     <w:lsdException w:name="Normal Indent" w:semiHidden="1" w:unhideWhenUsed="1"/>
     <w:lsdException w:name="footnote text" w:semiHidden="1" w:unhideWhenUsed="1"/>
     <w:lsdException w:name="annotation text" w:semiHidden="1" w:unhideWhenUsed="1"/>
     <w:lsdException w:name="header" w:semiHidden="1" w:unhideWhenUsed="1"/>
     <w:lsdException w:name="footer" w:semiHidden="1" w:unhideWhenUsed="1"/>
     <w:lsdException w:name="index heading" w:semiHidden="1" w:unhideWhenUsed="1"/>
-    <w:lsdException w:name="caption" w:semiHidden="1" w:uiPriority="35" w:unhideWhenUsed="1" w:qFormat="1"/>
+    <w:lsdException w:name="caption" w:uiPriority="35" w:semiHidden="1" w:unhideWhenUsed="1" w:qFormat="1"/>
     <w:lsdException w:name="table of figures" w:semiHidden="1" w:unhideWhenUsed="1"/>
     <w:lsdException w:name="envelope address" w:semiHidden="1" w:unhideWhenUsed="1"/>
     <w:lsdException w:name="envelope return" w:semiHidden="1" w:unhideWhenUsed="1"/>
@@ -588,7 +701,7 @@
     <w:lsdException w:name="Title" w:uiPriority="10" w:qFormat="1"/>
     <w:lsdException w:name="Closing" w:semiHidden="1" w:unhideWhenUsed="1"/>
     <w:lsdException w:name="Signature" w:semiHidden="1" w:unhideWhenUsed="1"/>
-    <w:lsdException w:name="Default Paragraph Font" w:semiHidden="1" w:uiPriority="1" w:unhideWhenUsed="1"/>
+    <w:lsdException w:name="Default Paragraph Font" w:uiPriority="1" w:semiHidden="1" w:unhideWhenUsed="1"/>
     <w:lsdException w:name="Body Text" w:semiHidden="1" w:unhideWhenUsed="1"/>
     <w:lsdException w:name="Body Text Indent" w:semiHidden="1" w:unhideWhenUsed="1"/>
     <w:lsdException w:name="List Continue" w:semiHidden="1" w:unhideWhenUsed="1"/>
@@ -788,8 +901,8 @@
     <w:lsdException w:name="Subtle Reference" w:uiPriority="31" w:qFormat="1"/>
     <w:lsdException w:name="Intense Reference" w:uiPriority="32" w:qFormat="1"/>
     <w:lsdException w:name="Book Title" w:uiPriority="33" w:qFormat="1"/>
-    <w:lsdException w:name="Bibliography" w:semiHidden="1" w:uiPriority="37" w:unhideWhenUsed="1"/>
-    <w:lsdException w:name="TOC Heading" w:semiHidden="1" w:uiPriority="39" w:unhideWhenUsed="1" w:qFormat="1"/>
+    <w:lsdException w:name="Bibliography" w:uiPriority="37" w:semiHidden="1" w:unhideWhenUsed="1"/>
+    <w:lsdException w:name="TOC Heading" w:uiPriority="39" w:semiHidden="1" w:unhideWhenUsed="1" w:qFormat="1"/>
     <w:lsdException w:name="Plain Table 1" w:uiPriority="41"/>
     <w:lsdException w:name="Plain Table 2" w:uiPriority="42"/>
     <w:lsdException w:name="Plain Table 3" w:uiPriority="43"/>
@@ -900,18 +1013,170 @@
     <w:lsdException w:name="Unresolved Mention" w:semiHidden="1" w:unhideWhenUsed="1"/>
     <w:lsdException w:name="Smart Link" w:semiHidden="1" w:unhideWhenUsed="1"/>
   </w:latentStyles>
-  <w:style w:type="paragraph" w:default="1" w:styleId="Normal">
+  <w:style w:type="paragraph" w:styleId="Normal" w:default="1">
     <w:name w:val="Normal"/>
     <w:qFormat/>
+    <w:pPr>
+      <w:widowControl/>
+      <w:suppressAutoHyphens w:val="true"/>
+      <w:bidi w:val="0"/>
+      <w:spacing w:before="0" w:after="0"/>
+      <w:jc w:val="left"/>
+    </w:pPr>
     <w:rPr>
-      <w:lang w:val="pt-BR"/>
+      <w:rFonts w:ascii="Calibri" w:hAnsi="Calibri" w:eastAsia="Calibri" w:cs="" w:asciiTheme="minorHAnsi" w:cstheme="minorBidi" w:eastAsiaTheme="minorHAnsi" w:hAnsiTheme="minorHAnsi"/>
+      <w:color w:val="auto"/>
+      <w:kern w:val="0"/>
+      <w:sz w:val="24"/>
+      <w:szCs w:val="24"/>
+      <w:lang w:val="pt-BR" w:eastAsia="en-US" w:bidi="ar-SA"/>
     </w:rPr>
   </w:style>
-  <w:style w:type="character" w:default="1" w:styleId="DefaultParagraphFont">
+  <w:style w:type="character" w:styleId="DefaultParagraphFont" w:default="1">
     <w:name w:val="Default Paragraph Font"/>
     <w:uiPriority w:val="1"/>
     <w:semiHidden/>
     <w:unhideWhenUsed/>
+    <w:qFormat/>
+    <w:rPr/>
+  </w:style>
+  <w:style w:type="character" w:styleId="HeaderChar" w:customStyle="1">
+    <w:name w:val="Header Char"/>
+    <w:basedOn w:val="DefaultParagraphFont"/>
+    <w:uiPriority w:val="99"/>
+    <w:qFormat/>
+    <w:rsid w:val="00de543c"/>
+    <w:rPr>
+      <w:lang w:val="pt-BR"/>
+    </w:rPr>
+  </w:style>
+  <w:style w:type="character" w:styleId="FooterChar" w:customStyle="1">
+    <w:name w:val="Footer Char"/>
+    <w:basedOn w:val="DefaultParagraphFont"/>
+    <w:uiPriority w:val="99"/>
+    <w:qFormat/>
+    <w:rsid w:val="00de543c"/>
+    <w:rPr>
+      <w:lang w:val="pt-BR"/>
+    </w:rPr>
+  </w:style>
+  <w:style w:type="character" w:styleId="Internetverknpfung">
+    <w:name w:val="Hyperlink"/>
+    <w:rPr>
+      <w:color w:val="000080"/>
+      <w:u w:val="single"/>
+    </w:rPr>
+  </w:style>
+  <w:style w:type="character" w:styleId="BesuchteInternetverknpfung">
+    <w:name w:val="FollowedHyperlink"/>
+    <w:rPr>
+      <w:color w:val="800000"/>
+      <w:u w:val="single"/>
+    </w:rPr>
+  </w:style>
+  <w:style w:type="paragraph" w:styleId="Berschrift">
+    <w:name w:val="Überschrift"/>
+    <w:basedOn w:val="Normal"/>
+    <w:next w:val="Textkrper"/>
+    <w:qFormat/>
+    <w:pPr>
+      <w:keepNext w:val="true"/>
+      <w:spacing w:before="240" w:after="120"/>
+    </w:pPr>
+    <w:rPr>
+      <w:rFonts w:ascii="Liberation Sans" w:hAnsi="Liberation Sans" w:eastAsia="Noto Sans SC Thin" w:cs="FreeSans"/>
+      <w:sz w:val="28"/>
+      <w:szCs w:val="28"/>
+    </w:rPr>
+  </w:style>
+  <w:style w:type="paragraph" w:styleId="Textkrper">
+    <w:name w:val="Body Text"/>
+    <w:basedOn w:val="Normal"/>
+    <w:pPr>
+      <w:spacing w:lineRule="auto" w:line="276" w:before="0" w:after="140"/>
+    </w:pPr>
+    <w:rPr/>
+  </w:style>
+  <w:style w:type="paragraph" w:styleId="Aufzhlung">
+    <w:name w:val="List"/>
+    <w:basedOn w:val="Textkrper"/>
+    <w:pPr/>
+    <w:rPr>
+      <w:rFonts w:cs="FreeSans"/>
+    </w:rPr>
+  </w:style>
+  <w:style w:type="paragraph" w:styleId="Beschriftung">
+    <w:name w:val="Caption"/>
+    <w:basedOn w:val="Normal"/>
+    <w:qFormat/>
+    <w:pPr>
+      <w:suppressLineNumbers/>
+      <w:spacing w:before="120" w:after="120"/>
+    </w:pPr>
+    <w:rPr>
+      <w:rFonts w:cs="FreeSans"/>
+      <w:i/>
+      <w:iCs/>
+      <w:sz w:val="24"/>
+      <w:szCs w:val="24"/>
+    </w:rPr>
+  </w:style>
+  <w:style w:type="paragraph" w:styleId="Verzeichnis">
+    <w:name w:val="Verzeichnis"/>
+    <w:basedOn w:val="Normal"/>
+    <w:qFormat/>
+    <w:pPr>
+      <w:suppressLineNumbers/>
+    </w:pPr>
+    <w:rPr>
+      <w:rFonts w:cs="FreeSans"/>
+    </w:rPr>
+  </w:style>
+  <w:style w:type="paragraph" w:styleId="Kopf-undFuzeile">
+    <w:name w:val="Kopf- und Fußzeile"/>
+    <w:basedOn w:val="Normal"/>
+    <w:qFormat/>
+    <w:pPr/>
+    <w:rPr/>
+  </w:style>
+  <w:style w:type="paragraph" w:styleId="Kopfzeile">
+    <w:name w:val="Header"/>
+    <w:basedOn w:val="Normal"/>
+    <w:link w:val="HeaderChar"/>
+    <w:uiPriority w:val="99"/>
+    <w:unhideWhenUsed/>
+    <w:rsid w:val="00de543c"/>
+    <w:pPr>
+      <w:tabs>
+        <w:tab w:val="clear" w:pos="720"/>
+        <w:tab w:val="center" w:pos="4680" w:leader="none"/>
+        <w:tab w:val="right" w:pos="9360" w:leader="none"/>
+      </w:tabs>
+    </w:pPr>
+    <w:rPr/>
+  </w:style>
+  <w:style w:type="paragraph" w:styleId="Fuzeile">
+    <w:name w:val="Footer"/>
+    <w:basedOn w:val="Normal"/>
+    <w:link w:val="FooterChar"/>
+    <w:uiPriority w:val="99"/>
+    <w:unhideWhenUsed/>
+    <w:rsid w:val="00de543c"/>
+    <w:pPr>
+      <w:tabs>
+        <w:tab w:val="clear" w:pos="720"/>
+        <w:tab w:val="center" w:pos="4680" w:leader="none"/>
+        <w:tab w:val="right" w:pos="9360" w:leader="none"/>
+      </w:tabs>
+    </w:pPr>
+    <w:rPr/>
+  </w:style>
+  <w:style w:type="numbering" w:styleId="NoList" w:default="1">
+    <w:name w:val="No List"/>
+    <w:uiPriority w:val="99"/>
+    <w:semiHidden/>
+    <w:unhideWhenUsed/>
+    <w:qFormat/>
   </w:style>
   <w:style w:type="table" w:default="1" w:styleId="TableNormal">
     <w:name w:val="Normal Table"/>
@@ -919,7 +1184,6 @@
     <w:semiHidden/>
     <w:unhideWhenUsed/>
     <w:tblPr>
-      <w:tblInd w:w="0" w:type="dxa"/>
       <w:tblCellMar>
         <w:top w:w="0" w:type="dxa"/>
         <w:left w:w="108" w:type="dxa"/>
@@ -928,75 +1192,21 @@
       </w:tblCellMar>
     </w:tblPr>
   </w:style>
-  <w:style w:type="numbering" w:default="1" w:styleId="NoList">
-    <w:name w:val="No List"/>
-    <w:uiPriority w:val="99"/>
-    <w:semiHidden/>
-    <w:unhideWhenUsed/>
-  </w:style>
   <w:style w:type="table" w:styleId="TableGrid">
     <w:name w:val="Table Grid"/>
     <w:basedOn w:val="TableNormal"/>
     <w:uiPriority w:val="39"/>
-    <w:rsid w:val="00F116C1"/>
+    <w:rsid w:val="00f116c1"/>
     <w:tblPr>
       <w:tblBorders>
-        <w:top w:val="single" w:sz="4" w:space="0" w:color="auto"/>
-        <w:left w:val="single" w:sz="4" w:space="0" w:color="auto"/>
-        <w:bottom w:val="single" w:sz="4" w:space="0" w:color="auto"/>
-        <w:right w:val="single" w:sz="4" w:space="0" w:color="auto"/>
-        <w:insideH w:val="single" w:sz="4" w:space="0" w:color="auto"/>
-        <w:insideV w:val="single" w:sz="4" w:space="0" w:color="auto"/>
+        <w:top w:val="single" w:color="auto" w:sz="4" w:space="0"/>
+        <w:left w:val="single" w:color="auto" w:sz="4" w:space="0"/>
+        <w:bottom w:val="single" w:color="auto" w:sz="4" w:space="0"/>
+        <w:right w:val="single" w:color="auto" w:sz="4" w:space="0"/>
+        <w:insideH w:val="single" w:color="auto" w:sz="4" w:space="0"/>
+        <w:insideV w:val="single" w:color="auto" w:sz="4" w:space="0"/>
       </w:tblBorders>
     </w:tblPr>
-  </w:style>
-  <w:style w:type="paragraph" w:styleId="Header">
-    <w:name w:val="header"/>
-    <w:basedOn w:val="Normal"/>
-    <w:link w:val="HeaderChar"/>
-    <w:uiPriority w:val="99"/>
-    <w:unhideWhenUsed/>
-    <w:rsid w:val="00DE543C"/>
-    <w:pPr>
-      <w:tabs>
-        <w:tab w:val="center" w:pos="4680"/>
-        <w:tab w:val="right" w:pos="9360"/>
-      </w:tabs>
-    </w:pPr>
-  </w:style>
-  <w:style w:type="character" w:customStyle="1" w:styleId="HeaderChar">
-    <w:name w:val="Header Char"/>
-    <w:basedOn w:val="DefaultParagraphFont"/>
-    <w:link w:val="Header"/>
-    <w:uiPriority w:val="99"/>
-    <w:rsid w:val="00DE543C"/>
-    <w:rPr>
-      <w:lang w:val="pt-BR"/>
-    </w:rPr>
-  </w:style>
-  <w:style w:type="paragraph" w:styleId="Footer">
-    <w:name w:val="footer"/>
-    <w:basedOn w:val="Normal"/>
-    <w:link w:val="FooterChar"/>
-    <w:uiPriority w:val="99"/>
-    <w:unhideWhenUsed/>
-    <w:rsid w:val="00DE543C"/>
-    <w:pPr>
-      <w:tabs>
-        <w:tab w:val="center" w:pos="4680"/>
-        <w:tab w:val="right" w:pos="9360"/>
-      </w:tabs>
-    </w:pPr>
-  </w:style>
-  <w:style w:type="character" w:customStyle="1" w:styleId="FooterChar">
-    <w:name w:val="Footer Char"/>
-    <w:basedOn w:val="DefaultParagraphFont"/>
-    <w:link w:val="Footer"/>
-    <w:uiPriority w:val="99"/>
-    <w:rsid w:val="00DE543C"/>
-    <w:rPr>
-      <w:lang w:val="pt-BR"/>
-    </w:rPr>
   </w:style>
 </w:styles>
 </file>

</xml_diff>